<commit_message>
add final report and figures
</commit_message>
<xml_diff>
--- a/Replication Project for the paper Immigration and Crime An International Perspective.docx
+++ b/Replication Project for the paper Immigration and Crime An International Perspective.docx
@@ -520,7 +520,7 @@
       </w:r>
     </w:p>
     <w:bookmarkEnd w:id="26"/>
-    <w:bookmarkStart w:id="38" w:name="figure-2-top-replication-process"/>
+    <w:bookmarkStart w:id="40" w:name="figure-2-top-replication-process"/>
     <w:p>
       <w:pPr>
         <w:pStyle w:val="Heading1"/>
@@ -716,423 +716,47 @@
         <w:pStyle w:val="BodyText"/>
       </w:pPr>
       <w:r>
-        <w:t xml:space="preserve">Below is the original Stata code for Figure 2 top Top panel: migration</w:t>
-      </w:r>
-      <w:r>
-        <w:t xml:space="preserve"> </w:t>
-      </w:r>
-      <w:r>
-        <w:t xml:space="preserve">and homicides, over time preserve collapse homic migr [aw=pop1990],</w:t>
-      </w:r>
-      <w:r>
-        <w:t xml:space="preserve"> </w:t>
-      </w:r>
-      <w:r>
-        <w:t xml:space="preserve">by(year) twoway (connected migr year, color(gs8) msymbol(circle_hollow))</w:t>
-      </w:r>
-      <w:r>
-        <w:t xml:space="preserve"> </w:t>
-      </w:r>
-      <w:r>
-        <w:t xml:space="preserve">(connected homicide_rate year, color(blue) msymbol(triangle_hollow)</w:t>
-      </w:r>
-      <w:r>
-        <w:t xml:space="preserve"> </w:t>
-      </w:r>
-      <w:r>
-        <w:t xml:space="preserve">yaxis(2)), xtitle(“</w:t>
-      </w:r>
-      <w:r>
-        <w:t xml:space="preserve">“) /// ytitle(”</w:t>
-      </w:r>
-      <w:r>
-        <w:t xml:space="preserve">Homicide rate per 100,000</w:t>
-      </w:r>
-      <w:r>
-        <w:t xml:space="preserve"> </w:t>
-      </w:r>
-      <w:r>
-        <w:t xml:space="preserve">inhabitants”, axis(2)) ytitle(</w:t>
-      </w:r>
-      <w:r>
-        <w:t xml:space="preserve">“Stock of migrants over population”</w:t>
-      </w:r>
-      <w:r>
-        <w:t xml:space="preserve">)</w:t>
-      </w:r>
-      <w:r>
-        <w:t xml:space="preserve"> </w:t>
-      </w:r>
-      <w:r>
-        <w:t xml:space="preserve">legend(order(1</w:t>
-      </w:r>
-      <w:r>
-        <w:t xml:space="preserve"> </w:t>
-      </w:r>
-      <w:r>
-        <w:t xml:space="preserve">“Stock of migrants over population”</w:t>
-      </w:r>
-      <w:r>
-        <w:t xml:space="preserve"> </w:t>
-      </w:r>
-      <w:r>
-        <w:t xml:space="preserve">2</w:t>
-      </w:r>
-      <w:r>
-        <w:t xml:space="preserve"> </w:t>
-      </w:r>
-      <w:r>
-        <w:t xml:space="preserve">“Homicide rate”</w:t>
-      </w:r>
-      <w:r>
-        <w:t xml:space="preserve">)</w:t>
-      </w:r>
-      <w:r>
-        <w:t xml:space="preserve"> </w:t>
-      </w:r>
-      <w:r>
-        <w:t xml:space="preserve">pos(6) col(2)) xlabel(1990(5)2020) graph save</w:t>
-      </w:r>
-      <w:r>
-        <w:t xml:space="preserve"> </w:t>
-      </w:r>
-      <w:r>
-        <w:t xml:space="preserve">“$results/Figure2_top”</w:t>
-      </w:r>
-      <w:r>
-        <w:t xml:space="preserve">,</w:t>
-      </w:r>
-      <w:r>
-        <w:t xml:space="preserve"> </w:t>
-      </w:r>
-      <w:r>
-        <w:t xml:space="preserve">replace restore This part relies on chatgpt’s explanation to understand</w:t>
-      </w:r>
-      <w:r>
-        <w:t xml:space="preserve"> </w:t>
-      </w:r>
-      <w:r>
-        <w:t xml:space="preserve">the meaning of each code collapse homic migr [aw=pop1990], by(year) is</w:t>
-      </w:r>
-      <w:r>
-        <w:t xml:space="preserve"> </w:t>
-      </w:r>
-      <w:r>
-        <w:t xml:space="preserve">grouped by year, and the variables homic and migr are weighted averaged</w:t>
-      </w:r>
-      <w:r>
-        <w:t xml:space="preserve"> </w:t>
-      </w:r>
-      <w:r>
-        <w:t xml:space="preserve">(weight is pop1990), Two-way connected plot is a two-line graph,</w:t>
-      </w:r>
-      <w:r>
-        <w:t xml:space="preserve"> </w:t>
-      </w:r>
-      <w:r>
-        <w:t xml:space="preserve">connected migr year, color(gs8) msymbol(circle_hollow) draws the first</w:t>
-      </w:r>
-      <w:r>
-        <w:t xml:space="preserve"> </w:t>
-      </w:r>
-      <w:r>
-        <w:t xml:space="preserve">line (left Y axis), connected homicide_rate year, color(blue)</w:t>
-      </w:r>
-      <w:r>
-        <w:t xml:space="preserve"> </w:t>
-      </w:r>
-      <w:r>
-        <w:t xml:space="preserve">msymbol(triangle_hollow) yaxis(2) draws the second line (right Y axis).</w:t>
-      </w:r>
-      <w:r>
-        <w:t xml:space="preserve"> </w:t>
-      </w:r>
-      <w:r>
-        <w:t xml:space="preserve">Then I created a new file in R and saved the data provided by the</w:t>
-      </w:r>
-      <w:r>
-        <w:t xml:space="preserve"> </w:t>
-      </w:r>
-      <w:r>
-        <w:t xml:space="preserve">author.</w:t>
-      </w:r>
-    </w:p>
+        <w:t xml:space="preserve">Below is the original Stata code for Figure 2 top</w:t>
+      </w:r>
+    </w:p>
+    <w:bookmarkStart w:id="34" w:name="fig:statatop"/>
     <w:p>
       <w:pPr>
         <w:pStyle w:val="BodyText"/>
       </w:pPr>
       <w:r>
-        <w:t xml:space="preserve">ChatGPT guided me step by step to reproduce this grpah in R.</w:t>
-      </w:r>
-    </w:p>
-    <w:p>
-      <w:pPr>
-        <w:pStyle w:val="SourceCode"/>
-      </w:pPr>
-      <w:r>
         <w:rPr>
-          <w:rStyle w:val="VerbatimChar"/>
+          <w:b/>
+          <w:bCs/>
         </w:rPr>
-        <w:t xml:space="preserve"># A tibble: 6 × 7</w:t>
+        <w:t xml:space="preserve">Figure 2.</w:t>
       </w:r>
       <w:r>
         <w:br/>
       </w:r>
       <w:r>
         <w:rPr>
-          <w:rStyle w:val="VerbatimChar"/>
+          <w:i/>
+          <w:iCs/>
         </w:rPr>
-        <w:t xml:space="preserve">  country code   year population homicide_rate pop1990 migr_pop</w:t>
-      </w:r>
-      <w:r>
-        <w:br/>
-      </w:r>
-      <w:r>
-        <w:rPr>
-          <w:rStyle w:val="VerbatimChar"/>
-        </w:rPr>
-        <w:t xml:space="preserve">  &lt;chr&gt;   &lt;chr&gt; &lt;dbl&gt;      &lt;dbl&gt;         &lt;dbl&gt;   &lt;dbl&gt;    &lt;dbl&gt;</w:t>
-      </w:r>
-      <w:r>
-        <w:br/>
-      </w:r>
-      <w:r>
-        <w:rPr>
-          <w:rStyle w:val="VerbatimChar"/>
-        </w:rPr>
-        <w:t xml:space="preserve">1 Armenia ARM    2015      2926.          2.56   3538.   0.0654</w:t>
-      </w:r>
-      <w:r>
-        <w:br/>
-      </w:r>
-      <w:r>
-        <w:rPr>
-          <w:rStyle w:val="VerbatimChar"/>
-        </w:rPr>
-        <w:t xml:space="preserve">2 Armenia ARM    2005      2981.          1.95   3538.   0.157 </w:t>
-      </w:r>
-      <w:r>
-        <w:br/>
-      </w:r>
-      <w:r>
-        <w:rPr>
-          <w:rStyle w:val="VerbatimChar"/>
-        </w:rPr>
-        <w:t xml:space="preserve">3 Armenia ARM    2000      3070.          2.96   3538.   0.214 </w:t>
-      </w:r>
-      <w:r>
-        <w:br/>
-      </w:r>
-      <w:r>
-        <w:rPr>
-          <w:rStyle w:val="VerbatimChar"/>
-        </w:rPr>
-        <w:t xml:space="preserve">4 Armenia ARM    1995      3217.          3.61   3538.   0.216 </w:t>
-      </w:r>
-      <w:r>
-        <w:br/>
-      </w:r>
-      <w:r>
-        <w:rPr>
-          <w:rStyle w:val="VerbatimChar"/>
-        </w:rPr>
-        <w:t xml:space="preserve">5 Armenia ARM    1990      3538.          5.03   3538.   0.186 </w:t>
-      </w:r>
-      <w:r>
-        <w:br/>
-      </w:r>
-      <w:r>
-        <w:rPr>
-          <w:rStyle w:val="VerbatimChar"/>
-        </w:rPr>
-        <w:t xml:space="preserve">6 Armenia ARM    2010      2877.          1.95   3538.   0.0734</w:t>
-      </w:r>
-    </w:p>
-    <w:p>
-      <w:pPr>
-        <w:pStyle w:val="SourceCode"/>
-      </w:pPr>
-      <w:r>
-        <w:rPr>
-          <w:rStyle w:val="VerbatimChar"/>
-        </w:rPr>
-        <w:t xml:space="preserve">[1] "country"       "code"          "year"          "population"   </w:t>
-      </w:r>
-      <w:r>
-        <w:br/>
-      </w:r>
-      <w:r>
-        <w:rPr>
-          <w:rStyle w:val="VerbatimChar"/>
-        </w:rPr>
-        <w:t xml:space="preserve">[5] "homicide_rate" "pop1990"       "migr_pop"     </w:t>
-      </w:r>
-    </w:p>
-    <w:p>
-      <w:pPr>
-        <w:pStyle w:val="SourceCode"/>
-      </w:pPr>
-      <w:r>
-        <w:rPr>
-          <w:rStyle w:val="VerbatimChar"/>
-        </w:rPr>
-        <w:t xml:space="preserve">[1] 385</w:t>
-      </w:r>
-    </w:p>
-    <w:p>
-      <w:pPr>
-        <w:pStyle w:val="SourceCode"/>
-      </w:pPr>
-      <w:r>
-        <w:rPr>
-          <w:rStyle w:val="VerbatimChar"/>
-        </w:rPr>
-        <w:t xml:space="preserve"># A tibble: 6 × 3</w:t>
-      </w:r>
-      <w:r>
-        <w:br/>
-      </w:r>
-      <w:r>
-        <w:rPr>
-          <w:rStyle w:val="VerbatimChar"/>
-        </w:rPr>
-        <w:t xml:space="preserve">   year migr_w hom_w</w:t>
-      </w:r>
-      <w:r>
-        <w:br/>
-      </w:r>
-      <w:r>
-        <w:rPr>
-          <w:rStyle w:val="VerbatimChar"/>
-        </w:rPr>
-        <w:t xml:space="preserve">  &lt;dbl&gt;  &lt;dbl&gt; &lt;dbl&gt;</w:t>
-      </w:r>
-      <w:r>
-        <w:br/>
-      </w:r>
-      <w:r>
-        <w:rPr>
-          <w:rStyle w:val="VerbatimChar"/>
-        </w:rPr>
-        <w:t xml:space="preserve">1  1990 0.0379  7.76</w:t>
-      </w:r>
-      <w:r>
-        <w:br/>
-      </w:r>
-      <w:r>
-        <w:rPr>
-          <w:rStyle w:val="VerbatimChar"/>
-        </w:rPr>
-        <w:t xml:space="preserve">2  1995 0.0389  8.42</w:t>
-      </w:r>
-      <w:r>
-        <w:br/>
-      </w:r>
-      <w:r>
-        <w:rPr>
-          <w:rStyle w:val="VerbatimChar"/>
-        </w:rPr>
-        <w:t xml:space="preserve">3  2000 0.0418  7.95</w:t>
-      </w:r>
-      <w:r>
-        <w:br/>
-      </w:r>
-      <w:r>
-        <w:rPr>
-          <w:rStyle w:val="VerbatimChar"/>
-        </w:rPr>
-        <w:t xml:space="preserve">4  2005 0.0448  7.14</w:t>
-      </w:r>
-      <w:r>
-        <w:br/>
-      </w:r>
-      <w:r>
-        <w:rPr>
-          <w:rStyle w:val="VerbatimChar"/>
-        </w:rPr>
-        <w:t xml:space="preserve">5  2010 0.0481  6.61</w:t>
-      </w:r>
-      <w:r>
-        <w:br/>
-      </w:r>
-      <w:r>
-        <w:rPr>
-          <w:rStyle w:val="VerbatimChar"/>
-        </w:rPr>
-        <w:t xml:space="preserve">6  2015 0.0499  6.36</w:t>
-      </w:r>
-    </w:p>
-    <w:p>
-      <w:pPr>
-        <w:pStyle w:val="SourceCode"/>
-      </w:pPr>
-      <w:r>
-        <w:rPr>
-          <w:rStyle w:val="VerbatimChar"/>
-        </w:rPr>
-        <w:t xml:space="preserve">tibble [7 × 3] (S3: tbl_df/tbl/data.frame)</w:t>
-      </w:r>
-      <w:r>
-        <w:br/>
-      </w:r>
-      <w:r>
-        <w:rPr>
-          <w:rStyle w:val="VerbatimChar"/>
-        </w:rPr>
-        <w:t xml:space="preserve"> $ year  : num [1:7] 1990 1995 2000 2005 2010 ...</w:t>
-      </w:r>
-      <w:r>
-        <w:br/>
-      </w:r>
-      <w:r>
-        <w:rPr>
-          <w:rStyle w:val="VerbatimChar"/>
-        </w:rPr>
-        <w:t xml:space="preserve">  ..- attr(*, "label")= chr "year"</w:t>
-      </w:r>
-      <w:r>
-        <w:br/>
-      </w:r>
-      <w:r>
-        <w:rPr>
-          <w:rStyle w:val="VerbatimChar"/>
-        </w:rPr>
-        <w:t xml:space="preserve">  ..- attr(*, "format.stata")= chr "%10.0g"</w:t>
-      </w:r>
-      <w:r>
-        <w:br/>
-      </w:r>
-      <w:r>
-        <w:rPr>
-          <w:rStyle w:val="VerbatimChar"/>
-        </w:rPr>
-        <w:t xml:space="preserve"> $ migr_w: num [1:7] 0.0379 0.0389 0.0418 0.0448 0.0481 ...</w:t>
-      </w:r>
-      <w:r>
-        <w:br/>
-      </w:r>
-      <w:r>
-        <w:rPr>
-          <w:rStyle w:val="VerbatimChar"/>
-        </w:rPr>
-        <w:t xml:space="preserve"> $ hom_w : num [1:7] 7.76 8.42 7.95 7.14 6.61 ...</w:t>
-      </w:r>
-    </w:p>
-    <w:p>
-      <w:pPr>
-        <w:pStyle w:val="FirstParagraph"/>
+        <w:t xml:space="preserve">Original Stata code Figure 2 top</w:t>
+      </w:r>
+    </w:p>
+    <w:p>
+      <w:pPr>
+        <w:pStyle w:val="BodyText"/>
       </w:pPr>
       <w:r>
         <w:drawing>
           <wp:inline>
-            <wp:extent cx="5943600" cy="5943600"/>
+            <wp:extent cx="4754880" cy="670400"/>
             <wp:effectExtent b="0" l="0" r="0" t="0"/>
             <wp:docPr descr="" title="" id="32" name="Picture"/>
             <a:graphic>
               <a:graphicData uri="http://schemas.openxmlformats.org/drawingml/2006/picture">
                 <pic:pic>
                   <pic:nvPicPr>
-                    <pic:cNvPr descr="Replication-Project-for-the-paper-Immigration-and-Crime-An-International-Perspective_files/figure-docx/unnamed-chunk-1-1.png" id="33" name="Picture"/>
+                    <pic:cNvPr descr="fig/statatop.png" id="33" name="Picture"/>
                     <pic:cNvPicPr>
                       <a:picLocks noChangeArrowheads="1" noChangeAspect="1"/>
                     </pic:cNvPicPr>
@@ -1146,7 +770,7 @@
                   <pic:spPr bwMode="auto">
                     <a:xfrm>
                       <a:off x="0" y="0"/>
-                      <a:ext cx="5943600" cy="5943600"/>
+                      <a:ext cx="4754880" cy="670400"/>
                     </a:xfrm>
                     <a:prstGeom prst="rect">
                       <a:avLst/>
@@ -1165,11 +789,70 @@
         </w:drawing>
       </w:r>
     </w:p>
+    <w:bookmarkEnd w:id="34"/>
     <w:p>
       <w:pPr>
         <w:pStyle w:val="BodyText"/>
       </w:pPr>
       <w:r>
+        <w:t xml:space="preserve">This part I relied on chatgpt’s explanation to understand</w:t>
+      </w:r>
+      <w:r>
+        <w:t xml:space="preserve"> </w:t>
+      </w:r>
+      <w:r>
+        <w:t xml:space="preserve">the meaning of each code collapse homic migr [aw=pop1990], by(year) is</w:t>
+      </w:r>
+      <w:r>
+        <w:t xml:space="preserve"> </w:t>
+      </w:r>
+      <w:r>
+        <w:t xml:space="preserve">grouped by year, and the variables homic and migr are weighted averaged</w:t>
+      </w:r>
+      <w:r>
+        <w:t xml:space="preserve"> </w:t>
+      </w:r>
+      <w:r>
+        <w:t xml:space="preserve">(weight is pop1990), Two-way connected plot is a two-line graph,</w:t>
+      </w:r>
+      <w:r>
+        <w:t xml:space="preserve"> </w:t>
+      </w:r>
+      <w:r>
+        <w:t xml:space="preserve">connected migr year, color(gs8) msymbol(circle_hollow) draws the first</w:t>
+      </w:r>
+      <w:r>
+        <w:t xml:space="preserve"> </w:t>
+      </w:r>
+      <w:r>
+        <w:t xml:space="preserve">line (left Y axis), connected homicide_rate year, color(blue)</w:t>
+      </w:r>
+      <w:r>
+        <w:t xml:space="preserve"> </w:t>
+      </w:r>
+      <w:r>
+        <w:t xml:space="preserve">msymbol(triangle_hollow) yaxis(2) draws the second line (right Y axis).</w:t>
+      </w:r>
+      <w:r>
+        <w:t xml:space="preserve"> </w:t>
+      </w:r>
+      <w:r>
+        <w:t xml:space="preserve">Then I created a new file in R and saved the data provided by the author.</w:t>
+      </w:r>
+    </w:p>
+    <w:p>
+      <w:pPr>
+        <w:pStyle w:val="BodyText"/>
+      </w:pPr>
+      <w:r>
+        <w:t xml:space="preserve">ChatGPT guided me step by step to reproduce this grpah in R.</w:t>
+      </w:r>
+    </w:p>
+    <w:p>
+      <w:pPr>
+        <w:pStyle w:val="BodyText"/>
+      </w:pPr>
+      <w:r>
         <w:t xml:space="preserve">(OpenAI, 2025)</w:t>
       </w:r>
     </w:p>
@@ -1263,487 +946,53 @@
         <w:pStyle w:val="BodyText"/>
       </w:pPr>
       <w:r>
-        <w:t xml:space="preserve">Then ChatGPT Offered Solution: 1. Define a scaling parameter, say sf, to</w:t>
-      </w:r>
-      <w:r>
-        <w:t xml:space="preserve"> </w:t>
-      </w:r>
-      <w:r>
-        <w:t xml:space="preserve">scale the murder rate to the range of 0–0.055: Use</w:t>
-      </w:r>
-      <w:r>
-        <w:t xml:space="preserve"> </w:t>
-      </w:r>
-      <w:r>
-        <w:t xml:space="preserve">max(ts</w:t>
-      </w:r>
-      <m:oMath>
-        <m:r>
-          <m:t>h</m:t>
-        </m:r>
-        <m:r>
-          <m:t>o</m:t>
-        </m:r>
-        <m:sSub>
-          <m:e>
-            <m:r>
-              <m:t>m</m:t>
-            </m:r>
-          </m:e>
-          <m:sub>
-            <m:r>
-              <m:t>w</m:t>
-            </m:r>
-          </m:sub>
-        </m:sSub>
-        <m:r>
-          <m:rPr>
-            <m:sty m:val="p"/>
-          </m:rPr>
-          <m:t>)</m:t>
-        </m:r>
-        <m:r>
-          <m:rPr>
-            <m:sty m:val="p"/>
-          </m:rPr>
-          <m:t>/</m:t>
-        </m:r>
-        <m:r>
-          <m:t>m</m:t>
-        </m:r>
-        <m:r>
-          <m:t>a</m:t>
-        </m:r>
-        <m:r>
-          <m:t>x</m:t>
-        </m:r>
-        <m:r>
-          <m:rPr>
-            <m:sty m:val="p"/>
-          </m:rPr>
-          <m:t>(</m:t>
-        </m:r>
-        <m:r>
-          <m:t>t</m:t>
-        </m:r>
-        <m:r>
-          <m:t>s</m:t>
-        </m:r>
-      </m:oMath>
-      <w:r>
-        <w:t xml:space="preserve">migr_w) to automatically calculate sf sf &lt;-</w:t>
-      </w:r>
-      <w:r>
-        <w:t xml:space="preserve"> </w:t>
-      </w:r>
-      <w:r>
-        <w:t xml:space="preserve">max(ts</w:t>
-      </w:r>
-      <m:oMath>
-        <m:r>
-          <m:t>h</m:t>
-        </m:r>
-        <m:r>
-          <m:t>o</m:t>
-        </m:r>
-        <m:sSub>
-          <m:e>
-            <m:r>
-              <m:t>m</m:t>
-            </m:r>
-          </m:e>
-          <m:sub>
-            <m:r>
-              <m:t>w</m:t>
-            </m:r>
-          </m:sub>
-        </m:sSub>
-        <m:r>
-          <m:rPr>
-            <m:sty m:val="p"/>
-          </m:rPr>
-          <m:t>)</m:t>
-        </m:r>
-        <m:r>
-          <m:rPr>
-            <m:sty m:val="p"/>
-          </m:rPr>
-          <m:t>/</m:t>
-        </m:r>
-        <m:r>
-          <m:t>m</m:t>
-        </m:r>
-        <m:r>
-          <m:t>a</m:t>
-        </m:r>
-        <m:r>
-          <m:t>x</m:t>
-        </m:r>
-        <m:r>
-          <m:rPr>
-            <m:sty m:val="p"/>
-          </m:rPr>
-          <m:t>(</m:t>
-        </m:r>
-        <m:r>
-          <m:t>t</m:t>
-        </m:r>
-        <m:r>
-          <m:t>s</m:t>
-        </m:r>
-      </m:oMath>
-      <w:r>
-        <w:t xml:space="preserve">migr_w) 2. Multiply hom_w by sf in the graph to</w:t>
-      </w:r>
-      <w:r>
-        <w:t xml:space="preserve"> </w:t>
-      </w:r>
-      <w:r>
-        <w:t xml:space="preserve">make it fall in the range of 0–0.055: p1 &lt;- ggplot(ts, aes(x = year)) +</w:t>
-      </w:r>
-      <w:r>
-        <w:t xml:space="preserve"> </w:t>
-      </w:r>
-      <w:r>
-        <w:t xml:space="preserve">geom_line(aes(y = migr_w), color =</w:t>
-      </w:r>
-      <w:r>
-        <w:t xml:space="preserve"> </w:t>
-      </w:r>
-      <w:r>
-        <w:t xml:space="preserve">“grey40”</w:t>
-      </w:r>
-      <w:r>
-        <w:t xml:space="preserve">, linewidth = 1) +</w:t>
-      </w:r>
-      <w:r>
-        <w:t xml:space="preserve"> </w:t>
-      </w:r>
-      <w:r>
-        <w:t xml:space="preserve">geom_point(aes(y = migr_w), color =</w:t>
-      </w:r>
-      <w:r>
-        <w:t xml:space="preserve"> </w:t>
-      </w:r>
-      <w:r>
-        <w:t xml:space="preserve">“grey40”</w:t>
-      </w:r>
-      <w:r>
-        <w:t xml:space="preserve">, shape = 21) +</w:t>
-      </w:r>
-      <w:r>
-        <w:t xml:space="preserve"> </w:t>
-      </w:r>
-      <w:r>
-        <w:t xml:space="preserve">geom_line(aes(y = hom_w / sf), color =</w:t>
-      </w:r>
-      <w:r>
-        <w:t xml:space="preserve"> </w:t>
-      </w:r>
-      <w:r>
-        <w:t xml:space="preserve">“blue”</w:t>
-      </w:r>
-      <w:r>
-        <w:t xml:space="preserve">, linewidth = 1) +</w:t>
-      </w:r>
-      <w:r>
-        <w:t xml:space="preserve"> </w:t>
-      </w:r>
-      <w:r>
-        <w:t xml:space="preserve">geom_point(aes(y = hom_w / sf), color =</w:t>
-      </w:r>
-      <w:r>
-        <w:t xml:space="preserve"> </w:t>
-      </w:r>
-      <w:r>
-        <w:t xml:space="preserve">“blue”</w:t>
-      </w:r>
-      <w:r>
-        <w:t xml:space="preserve">, shape = 24) +</w:t>
-      </w:r>
-      <w:r>
-        <w:t xml:space="preserve"> </w:t>
-      </w:r>
-      <w:r>
-        <w:t xml:space="preserve">scale_y_continuous( name =</w:t>
-      </w:r>
-      <w:r>
-        <w:t xml:space="preserve"> </w:t>
-      </w:r>
-      <w:r>
-        <w:t xml:space="preserve">“Stock of migrants over population”</w:t>
-      </w:r>
-      <w:r>
-        <w:t xml:space="preserve">, # Use</w:t>
-      </w:r>
-      <w:r>
-        <w:t xml:space="preserve"> </w:t>
-      </w:r>
-      <w:r>
-        <w:t xml:space="preserve">^ on the right axis to</w:t>
-      </w:r>
-      <w:r>
-        <w:t xml:space="preserve"> </w:t>
-      </w:r>
-      <w:r>
-        <w:t xml:space="preserve">“reverse”</w:t>
-      </w:r>
-      <w:r>
-        <w:t xml:space="preserve"> </w:t>
-      </w:r>
-      <w:r>
-        <w:t xml:space="preserve">the true murder rate sec.axis =</w:t>
-      </w:r>
-      <w:r>
-        <w:t xml:space="preserve"> </w:t>
-      </w:r>
-      <w:r>
-        <w:t xml:space="preserve">sec_axis(~ . * sf, name =</w:t>
-      </w:r>
-      <w:r>
-        <w:t xml:space="preserve"> </w:t>
-      </w:r>
-      <w:r>
-        <w:t xml:space="preserve">“Homicide rate per 100,000 inhabitants”</w:t>
-      </w:r>
-      <w:r>
-        <w:t xml:space="preserve">) ) +</w:t>
-      </w:r>
-      <w:r>
-        <w:t xml:space="preserve"> </w:t>
-      </w:r>
-      <w:r>
-        <w:t xml:space="preserve">scale_x_continuous(breaks = seq(1990, 2020, by = 5)) + theme_minimal() +</w:t>
-      </w:r>
-      <w:r>
-        <w:t xml:space="preserve"> </w:t>
-      </w:r>
-      <w:r>
-        <w:t xml:space="preserve">theme(axis.title.x = element_blank()) print(p1) (OpenAI, 2025)</w:t>
-      </w:r>
-    </w:p>
+        <w:t xml:space="preserve">Then ChatGPT Offered Solution:</w:t>
+      </w:r>
+    </w:p>
+    <w:bookmarkStart w:id="38" w:name="fig:S2"/>
     <w:p>
       <w:pPr>
         <w:pStyle w:val="BodyText"/>
       </w:pPr>
       <w:r>
-        <w:t xml:space="preserve">Here I follow the instruction, use y = hom_w / sf when drawing the blue</w:t>
-      </w:r>
-      <w:r>
-        <w:t xml:space="preserve"> </w:t>
-      </w:r>
-      <w:r>
-        <w:t xml:space="preserve">line (equivalent to</w:t>
-      </w:r>
-      <w:r>
-        <w:t xml:space="preserve"> </w:t>
-      </w:r>
-      <w:r>
-        <w:t xml:space="preserve">“compressing”</w:t>
-      </w:r>
-      <w:r>
-        <w:t xml:space="preserve"> </w:t>
-      </w:r>
-      <w:r>
-        <w:t xml:space="preserve">the murder rate to the small interval</w:t>
-      </w:r>
-      <w:r>
-        <w:t xml:space="preserve"> </w:t>
-      </w:r>
-      <w:r>
-        <w:t xml:space="preserve">of the proportion of immigrants), Then use sec_axis(~ . * sf) to</w:t>
-      </w:r>
-      <w:r>
-        <w:t xml:space="preserve"> </w:t>
-      </w:r>
-      <w:r>
-        <w:t xml:space="preserve">“expand”</w:t>
-      </w:r>
-      <w:r>
-        <w:t xml:space="preserve"> </w:t>
-      </w:r>
-      <w:r>
-        <w:t xml:space="preserve">the label on the right back to the true murder rate value.</w:t>
-      </w:r>
-      <w:r>
-        <w:t xml:space="preserve"> </w:t>
-      </w:r>
-      <w:r>
-        <w:t xml:space="preserve">After following the steps of chatgpt, the two lines are in the correct</w:t>
-      </w:r>
-      <w:r>
-        <w:t xml:space="preserve"> </w:t>
-      </w:r>
-      <w:r>
-        <w:t xml:space="preserve">position. Lastly, I corrected the scales on both sides to 0.035-0.055 on</w:t>
-      </w:r>
-      <w:r>
-        <w:t xml:space="preserve"> </w:t>
-      </w:r>
-      <w:r>
-        <w:t xml:space="preserve">the left axis and 6-8.5 on the right axis.</w:t>
-      </w:r>
-    </w:p>
-    <w:p>
-      <w:pPr>
-        <w:pStyle w:val="SourceCode"/>
-      </w:pPr>
-      <w:r>
         <w:rPr>
-          <w:rStyle w:val="VerbatimChar"/>
+          <w:b/>
+          <w:bCs/>
         </w:rPr>
-        <w:t xml:space="preserve"># A tibble: 6 × 3</w:t>
+        <w:t xml:space="preserve">Figure 3.</w:t>
       </w:r>
       <w:r>
         <w:br/>
       </w:r>
       <w:r>
         <w:rPr>
-          <w:rStyle w:val="VerbatimChar"/>
+          <w:i/>
+          <w:iCs/>
         </w:rPr>
-        <w:t xml:space="preserve">   year migr_w hom_w</w:t>
-      </w:r>
-      <w:r>
-        <w:br/>
-      </w:r>
-      <w:r>
-        <w:rPr>
-          <w:rStyle w:val="VerbatimChar"/>
-        </w:rPr>
-        <w:t xml:space="preserve">  &lt;dbl&gt;  &lt;dbl&gt; &lt;dbl&gt;</w:t>
-      </w:r>
-      <w:r>
-        <w:br/>
-      </w:r>
-      <w:r>
-        <w:rPr>
-          <w:rStyle w:val="VerbatimChar"/>
-        </w:rPr>
-        <w:t xml:space="preserve">1  1990 0.0379  7.76</w:t>
-      </w:r>
-      <w:r>
-        <w:br/>
-      </w:r>
-      <w:r>
-        <w:rPr>
-          <w:rStyle w:val="VerbatimChar"/>
-        </w:rPr>
-        <w:t xml:space="preserve">2  1995 0.0389  8.42</w:t>
-      </w:r>
-      <w:r>
-        <w:br/>
-      </w:r>
-      <w:r>
-        <w:rPr>
-          <w:rStyle w:val="VerbatimChar"/>
-        </w:rPr>
-        <w:t xml:space="preserve">3  2000 0.0418  7.95</w:t>
-      </w:r>
-      <w:r>
-        <w:br/>
-      </w:r>
-      <w:r>
-        <w:rPr>
-          <w:rStyle w:val="VerbatimChar"/>
-        </w:rPr>
-        <w:t xml:space="preserve">4  2005 0.0448  7.14</w:t>
-      </w:r>
-      <w:r>
-        <w:br/>
-      </w:r>
-      <w:r>
-        <w:rPr>
-          <w:rStyle w:val="VerbatimChar"/>
-        </w:rPr>
-        <w:t xml:space="preserve">5  2010 0.0481  6.61</w:t>
-      </w:r>
-      <w:r>
-        <w:br/>
-      </w:r>
-      <w:r>
-        <w:rPr>
-          <w:rStyle w:val="VerbatimChar"/>
-        </w:rPr>
-        <w:t xml:space="preserve">6  2015 0.0499  6.36</w:t>
-      </w:r>
-    </w:p>
-    <w:p>
-      <w:pPr>
-        <w:pStyle w:val="SourceCode"/>
-      </w:pPr>
-      <w:r>
-        <w:rPr>
-          <w:rStyle w:val="VerbatimChar"/>
-        </w:rPr>
-        <w:t xml:space="preserve">tibble [7 × 3] (S3: tbl_df/tbl/data.frame)</w:t>
-      </w:r>
-      <w:r>
-        <w:br/>
-      </w:r>
-      <w:r>
-        <w:rPr>
-          <w:rStyle w:val="VerbatimChar"/>
-        </w:rPr>
-        <w:t xml:space="preserve"> $ year  : num [1:7] 1990 1995 2000 2005 2010 ...</w:t>
-      </w:r>
-      <w:r>
-        <w:br/>
-      </w:r>
-      <w:r>
-        <w:rPr>
-          <w:rStyle w:val="VerbatimChar"/>
-        </w:rPr>
-        <w:t xml:space="preserve">  ..- attr(*, "label")= chr "year"</w:t>
-      </w:r>
-      <w:r>
-        <w:br/>
-      </w:r>
-      <w:r>
-        <w:rPr>
-          <w:rStyle w:val="VerbatimChar"/>
-        </w:rPr>
-        <w:t xml:space="preserve">  ..- attr(*, "format.stata")= chr "%10.0g"</w:t>
-      </w:r>
-      <w:r>
-        <w:br/>
-      </w:r>
-      <w:r>
-        <w:rPr>
-          <w:rStyle w:val="VerbatimChar"/>
-        </w:rPr>
-        <w:t xml:space="preserve"> $ migr_w: num [1:7] 0.0379 0.0389 0.0418 0.0448 0.0481 ...</w:t>
-      </w:r>
-      <w:r>
-        <w:br/>
-      </w:r>
-      <w:r>
-        <w:rPr>
-          <w:rStyle w:val="VerbatimChar"/>
-        </w:rPr>
-        <w:t xml:space="preserve"> $ hom_w : num [1:7] 7.76 8.42 7.95 7.14 6.61 ...</w:t>
-      </w:r>
-    </w:p>
-    <w:p>
-      <w:pPr>
-        <w:pStyle w:val="FirstParagraph"/>
+        <w:t xml:space="preserve">Solution for flat gray line</w:t>
+      </w:r>
+    </w:p>
+    <w:p>
+      <w:pPr>
+        <w:pStyle w:val="BodyText"/>
       </w:pPr>
       <w:r>
         <w:drawing>
           <wp:inline>
-            <wp:extent cx="5943600" cy="5943600"/>
+            <wp:extent cx="4754880" cy="2033839"/>
             <wp:effectExtent b="0" l="0" r="0" t="0"/>
-            <wp:docPr descr="" title="" id="35" name="Picture"/>
+            <wp:docPr descr="" title="" id="36" name="Picture"/>
             <a:graphic>
               <a:graphicData uri="http://schemas.openxmlformats.org/drawingml/2006/picture">
                 <pic:pic>
                   <pic:nvPicPr>
-                    <pic:cNvPr descr="Replication-Project-for-the-paper-Immigration-and-Crime-An-International-Perspective_files/figure-docx/unnamed-chunk-2-1.png" id="36" name="Picture"/>
+                    <pic:cNvPr descr="fig/S2.png" id="37" name="Picture"/>
                     <pic:cNvPicPr>
                       <a:picLocks noChangeArrowheads="1" noChangeAspect="1"/>
                     </pic:cNvPicPr>
                   </pic:nvPicPr>
                   <pic:blipFill>
-                    <a:blip r:embed="rId34"/>
+                    <a:blip r:embed="rId35"/>
                     <a:stretch>
                       <a:fillRect/>
                     </a:stretch>
@@ -1751,7 +1000,7 @@
                   <pic:spPr bwMode="auto">
                     <a:xfrm>
                       <a:off x="0" y="0"/>
-                      <a:ext cx="5943600" cy="5943600"/>
+                      <a:ext cx="4754880" cy="2033839"/>
                     </a:xfrm>
                     <a:prstGeom prst="rect">
                       <a:avLst/>
@@ -1770,11 +1019,82 @@
         </w:drawing>
       </w:r>
     </w:p>
+    <w:bookmarkEnd w:id="38"/>
     <w:p>
       <w:pPr>
         <w:pStyle w:val="BodyText"/>
       </w:pPr>
       <w:r>
+        <w:t xml:space="preserve">(OpenAI, 2025)</w:t>
+      </w:r>
+    </w:p>
+    <w:p>
+      <w:pPr>
+        <w:pStyle w:val="BodyText"/>
+      </w:pPr>
+      <w:r>
+        <w:t xml:space="preserve">Here I follow the instruction, use y = hom_w / sf when drawing the blue</w:t>
+      </w:r>
+      <w:r>
+        <w:t xml:space="preserve"> </w:t>
+      </w:r>
+      <w:r>
+        <w:t xml:space="preserve">line (equivalent to</w:t>
+      </w:r>
+      <w:r>
+        <w:t xml:space="preserve"> </w:t>
+      </w:r>
+      <w:r>
+        <w:t xml:space="preserve">“compressing”</w:t>
+      </w:r>
+      <w:r>
+        <w:t xml:space="preserve"> </w:t>
+      </w:r>
+      <w:r>
+        <w:t xml:space="preserve">the murder rate to the small interval</w:t>
+      </w:r>
+      <w:r>
+        <w:t xml:space="preserve"> </w:t>
+      </w:r>
+      <w:r>
+        <w:t xml:space="preserve">of the proportion of immigrants), Then use sec_axis(~ . * sf) to</w:t>
+      </w:r>
+      <w:r>
+        <w:t xml:space="preserve"> </w:t>
+      </w:r>
+      <w:r>
+        <w:t xml:space="preserve">“expand”</w:t>
+      </w:r>
+      <w:r>
+        <w:t xml:space="preserve"> </w:t>
+      </w:r>
+      <w:r>
+        <w:t xml:space="preserve">the label on the right back to the true murder rate value.</w:t>
+      </w:r>
+      <w:r>
+        <w:t xml:space="preserve"> </w:t>
+      </w:r>
+      <w:r>
+        <w:t xml:space="preserve">After following the steps of chatgpt, the two lines are in the correct</w:t>
+      </w:r>
+      <w:r>
+        <w:t xml:space="preserve"> </w:t>
+      </w:r>
+      <w:r>
+        <w:t xml:space="preserve">position. Lastly, I corrected the scales on both sides to 0.035-0.055 on</w:t>
+      </w:r>
+      <w:r>
+        <w:t xml:space="preserve"> </w:t>
+      </w:r>
+      <w:r>
+        <w:t xml:space="preserve">the left axis and 6-8.5 on the right axis.</w:t>
+      </w:r>
+    </w:p>
+    <w:p>
+      <w:pPr>
+        <w:pStyle w:val="BodyText"/>
+      </w:pPr>
+      <w:r>
         <w:t xml:space="preserve">After following the steps of ChatGPT, the two lines are now in the</w:t>
       </w:r>
       <w:r>
@@ -1906,7 +1226,7 @@
         <w:t xml:space="preserve">is a successful replication.</w:t>
       </w:r>
     </w:p>
-    <w:bookmarkStart w:id="37" w:name="discussion-on-figure-2-top"/>
+    <w:bookmarkStart w:id="39" w:name="discussion-on-figure-2-top"/>
     <w:p>
       <w:pPr>
         <w:pStyle w:val="Heading2"/>
@@ -2067,9 +1387,9 @@
         <w:t xml:space="preserve">reduce disputes over errors caused by different versions.</w:t>
       </w:r>
     </w:p>
-    <w:bookmarkEnd w:id="37"/>
-    <w:bookmarkEnd w:id="38"/>
-    <w:bookmarkStart w:id="45" w:name="figure-2-bottom-replication-process"/>
+    <w:bookmarkEnd w:id="39"/>
+    <w:bookmarkEnd w:id="40"/>
+    <w:bookmarkStart w:id="69" w:name="figure-2-bottom-replication-process"/>
     <w:p>
       <w:pPr>
         <w:pStyle w:val="Heading1"/>
@@ -2095,100 +1415,7 @@
         <w:t xml:space="preserve"> </w:t>
       </w:r>
       <w:r>
-        <w:t xml:space="preserve">log change homicides Below is the original Stata code for Figure 2</w:t>
-      </w:r>
-      <w:r>
-        <w:t xml:space="preserve"> </w:t>
-      </w:r>
-      <w:r>
-        <w:t xml:space="preserve">bottom ********** scatterplots ******** preserve keep</w:t>
-      </w:r>
-      <w:r>
-        <w:t xml:space="preserve"> </w:t>
-      </w:r>
-      <w:r>
-        <w:t xml:space="preserve">if year==1990|year==2019 gen lnmigr = ln(migr_pop) gen lnhomic =</w:t>
-      </w:r>
-      <w:r>
-        <w:t xml:space="preserve"> </w:t>
-      </w:r>
-      <w:r>
-        <w:t xml:space="preserve">ln(homicide_rate) keep country code lnhomic lnmigr year pop1990 reshape</w:t>
-      </w:r>
-      <w:r>
-        <w:t xml:space="preserve"> </w:t>
-      </w:r>
-      <w:r>
-        <w:t xml:space="preserve">wide lnhomic lnmigr, i(country code) j(year) gen</w:t>
-      </w:r>
-      <w:r>
-        <w:t xml:space="preserve"> </w:t>
-      </w:r>
-      <w:r>
-        <w:t xml:space="preserve">dlnmigr90=lnmigr2019-lnmigr1990 gen dlnhomic=lnhomic2019-lnhomic1990</w:t>
-      </w:r>
-      <w:r>
-        <w:t xml:space="preserve"> </w:t>
-      </w:r>
-      <w:r>
-        <w:t xml:space="preserve">twoway (scatter dlnhomic dlnmigr90 [aw=pop1990],</w:t>
-      </w:r>
-      <w:r>
-        <w:t xml:space="preserve"> </w:t>
-      </w:r>
-      <w:r>
-        <w:t xml:space="preserve">msymbol(circle_hollow) mcolor(black)) (scatter dlnhomic dlnmigr90,</w:t>
-      </w:r>
-      <w:r>
-        <w:t xml:space="preserve"> </w:t>
-      </w:r>
-      <w:r>
-        <w:t xml:space="preserve">mlabel(code) mlabcolor(black) msymbol(none)) /// (lfit dlnhomic</w:t>
-      </w:r>
-      <w:r>
-        <w:t xml:space="preserve"> </w:t>
-      </w:r>
-      <w:r>
-        <w:t xml:space="preserve">dlnmigr90 [aw=pop1990], lcolor(blue)), title(</w:t>
-      </w:r>
-      <w:r>
-        <w:t xml:space="preserve">“Immigration and</w:t>
-      </w:r>
-      <w:r>
-        <w:t xml:space="preserve"> </w:t>
-      </w:r>
-      <w:r>
-        <w:t xml:space="preserve">homicides (pop. weighted)”</w:t>
-      </w:r>
-      <w:r>
-        <w:t xml:space="preserve">) xtitle(</w:t>
-      </w:r>
-      <w:r>
-        <w:t xml:space="preserve">“log change migration, 1990-2019”</w:t>
-      </w:r>
-      <w:r>
-        <w:t xml:space="preserve">)</w:t>
-      </w:r>
-      <w:r>
-        <w:t xml:space="preserve"> </w:t>
-      </w:r>
-      <w:r>
-        <w:t xml:space="preserve">ytitle(</w:t>
-      </w:r>
-      <w:r>
-        <w:t xml:space="preserve">“log change homicides, 1990-2019”</w:t>
-      </w:r>
-      <w:r>
-        <w:t xml:space="preserve">) legend(off) graph save</w:t>
-      </w:r>
-      <w:r>
-        <w:t xml:space="preserve"> </w:t>
-      </w:r>
-      <w:r>
-        <w:t xml:space="preserve">“$results/figure2_bottom”</w:t>
-      </w:r>
-      <w:r>
-        <w:t xml:space="preserve">, replace restore</w:t>
+        <w:t xml:space="preserve">log change homicides</w:t>
       </w:r>
     </w:p>
     <w:p>
@@ -2196,559 +1423,53 @@
         <w:pStyle w:val="BodyText"/>
       </w:pPr>
       <w:r>
-        <w:t xml:space="preserve">Same I followed the instructions of ChatGPT to do the steps, first</w:t>
-      </w:r>
-      <w:r>
-        <w:t xml:space="preserve"> </w:t>
-      </w:r>
-      <w:r>
-        <w:t xml:space="preserve">select 1990 and 2019 from the original data</w:t>
-      </w:r>
-    </w:p>
-    <w:p>
-      <w:pPr>
-        <w:pStyle w:val="SourceCode"/>
+        <w:t xml:space="preserve">Below is the original Stata code for Figure 2</w:t>
+      </w:r>
+    </w:p>
+    <w:bookmarkStart w:id="68" w:name="fig:statabottom"/>
+    <w:p>
+      <w:pPr>
+        <w:pStyle w:val="BodyText"/>
       </w:pPr>
       <w:r>
         <w:rPr>
-          <w:rStyle w:val="VerbatimChar"/>
+          <w:b/>
+          <w:bCs/>
         </w:rPr>
-        <w:t xml:space="preserve"># A tibble: 6 × 6</w:t>
+        <w:t xml:space="preserve">Figure 4.</w:t>
       </w:r>
       <w:r>
         <w:br/>
       </w:r>
       <w:r>
         <w:rPr>
-          <w:rStyle w:val="VerbatimChar"/>
+          <w:i/>
+          <w:iCs/>
         </w:rPr>
-        <w:t xml:space="preserve">  code  pop1990 ln_migr_1990 ln_migr_2019 ln_homic_1990 ln_homic_2019</w:t>
-      </w:r>
-      <w:r>
-        <w:br/>
-      </w:r>
-      <w:r>
-        <w:rPr>
-          <w:rStyle w:val="VerbatimChar"/>
-        </w:rPr>
-        <w:t xml:space="preserve">  &lt;chr&gt;   &lt;dbl&gt;        &lt;dbl&gt;        &lt;dbl&gt;         &lt;dbl&gt;         &lt;dbl&gt;</w:t>
-      </w:r>
-      <w:r>
-        <w:br/>
-      </w:r>
-      <w:r>
-        <w:rPr>
-          <w:rStyle w:val="VerbatimChar"/>
-        </w:rPr>
-        <w:t xml:space="preserve">1 ARM     3538.        -1.68        -2.74         1.62         0.525 </w:t>
-      </w:r>
-      <w:r>
-        <w:br/>
-      </w:r>
-      <w:r>
-        <w:rPr>
-          <w:rStyle w:val="VerbatimChar"/>
-        </w:rPr>
-        <w:t xml:space="preserve">2 AUS    16961.        -1.46        -1.21         0.793       -0.117 </w:t>
-      </w:r>
-      <w:r>
-        <w:br/>
-      </w:r>
-      <w:r>
-        <w:rPr>
-          <w:rStyle w:val="VerbatimChar"/>
-        </w:rPr>
-        <w:t xml:space="preserve">3 AUT     7724.        -2.28        -1.62         0.140       -0.0305</w:t>
-      </w:r>
-      <w:r>
-        <w:br/>
-      </w:r>
-      <w:r>
-        <w:rPr>
-          <w:rStyle w:val="VerbatimChar"/>
-        </w:rPr>
-        <w:t xml:space="preserve">4 AZE     7243.        -3.00        -3.68         1.51         0.788 </w:t>
-      </w:r>
-      <w:r>
-        <w:br/>
-      </w:r>
-      <w:r>
-        <w:rPr>
-          <w:rStyle w:val="VerbatimChar"/>
-        </w:rPr>
-        <w:t xml:space="preserve">5 BLR    10151.        -2.10        -2.18         1.61         0.871 </w:t>
-      </w:r>
-      <w:r>
-        <w:br/>
-      </w:r>
-      <w:r>
-        <w:rPr>
-          <w:rStyle w:val="VerbatimChar"/>
-        </w:rPr>
-        <w:t xml:space="preserve">6 BIH     4463.        -4.38        -4.53         0.495        0.157 </w:t>
-      </w:r>
-    </w:p>
-    <w:p>
-      <w:pPr>
-        <w:pStyle w:val="SourceCode"/>
-      </w:pPr>
-      <w:r>
-        <w:rPr>
-          <w:rStyle w:val="VerbatimChar"/>
-        </w:rPr>
-        <w:t xml:space="preserve">tibble [55 × 6] (S3: tbl_df/tbl/data.frame)</w:t>
-      </w:r>
-      <w:r>
-        <w:br/>
-      </w:r>
-      <w:r>
-        <w:rPr>
-          <w:rStyle w:val="VerbatimChar"/>
-        </w:rPr>
-        <w:t xml:space="preserve"> $ code         : chr [1:55] "ARM" "AUS" "AUT" "AZE" ...</w:t>
-      </w:r>
-      <w:r>
-        <w:br/>
-      </w:r>
-      <w:r>
-        <w:rPr>
-          <w:rStyle w:val="VerbatimChar"/>
-        </w:rPr>
-        <w:t xml:space="preserve">  ..- attr(*, "label")= chr "code"</w:t>
-      </w:r>
-      <w:r>
-        <w:br/>
-      </w:r>
-      <w:r>
-        <w:rPr>
-          <w:rStyle w:val="VerbatimChar"/>
-        </w:rPr>
-        <w:t xml:space="preserve">  ..- attr(*, "format.stata")= chr "%9s"</w:t>
-      </w:r>
-      <w:r>
-        <w:br/>
-      </w:r>
-      <w:r>
-        <w:rPr>
-          <w:rStyle w:val="VerbatimChar"/>
-        </w:rPr>
-        <w:t xml:space="preserve"> $ pop1990      : num [1:55] 3538 16961 7724 7243 10151 ...</w:t>
-      </w:r>
-      <w:r>
-        <w:br/>
-      </w:r>
-      <w:r>
-        <w:rPr>
-          <w:rStyle w:val="VerbatimChar"/>
-        </w:rPr>
-        <w:t xml:space="preserve">  ..- attr(*, "format.stata")= chr "%9.0g"</w:t>
-      </w:r>
-      <w:r>
-        <w:br/>
-      </w:r>
-      <w:r>
-        <w:rPr>
-          <w:rStyle w:val="VerbatimChar"/>
-        </w:rPr>
-        <w:t xml:space="preserve"> $ ln_migr_1990 : num [1:55] -1.68 -1.46 -2.28 -3 -2.1 ...</w:t>
-      </w:r>
-      <w:r>
-        <w:br/>
-      </w:r>
-      <w:r>
-        <w:rPr>
-          <w:rStyle w:val="VerbatimChar"/>
-        </w:rPr>
-        <w:t xml:space="preserve">  ..- attr(*, "format.stata")= chr "%9.0g"</w:t>
-      </w:r>
-      <w:r>
-        <w:br/>
-      </w:r>
-      <w:r>
-        <w:rPr>
-          <w:rStyle w:val="VerbatimChar"/>
-        </w:rPr>
-        <w:t xml:space="preserve"> $ ln_migr_2019 : num [1:55] -2.74 -1.21 -1.62 -3.68 -2.18 ...</w:t>
-      </w:r>
-      <w:r>
-        <w:br/>
-      </w:r>
-      <w:r>
-        <w:rPr>
-          <w:rStyle w:val="VerbatimChar"/>
-        </w:rPr>
-        <w:t xml:space="preserve">  ..- attr(*, "format.stata")= chr "%9.0g"</w:t>
-      </w:r>
-      <w:r>
-        <w:br/>
-      </w:r>
-      <w:r>
-        <w:rPr>
-          <w:rStyle w:val="VerbatimChar"/>
-        </w:rPr>
-        <w:t xml:space="preserve"> $ ln_homic_1990: num [1:55] 1.615 0.793 0.14 1.513 1.609 ...</w:t>
-      </w:r>
-      <w:r>
-        <w:br/>
-      </w:r>
-      <w:r>
-        <w:rPr>
-          <w:rStyle w:val="VerbatimChar"/>
-        </w:rPr>
-        <w:t xml:space="preserve">  ..- attr(*, "label")= chr "homicide_rate"</w:t>
-      </w:r>
-      <w:r>
-        <w:br/>
-      </w:r>
-      <w:r>
-        <w:rPr>
-          <w:rStyle w:val="VerbatimChar"/>
-        </w:rPr>
-        <w:t xml:space="preserve">  ..- attr(*, "format.stata")= chr "%10.0g"</w:t>
-      </w:r>
-      <w:r>
-        <w:br/>
-      </w:r>
-      <w:r>
-        <w:rPr>
-          <w:rStyle w:val="VerbatimChar"/>
-        </w:rPr>
-        <w:t xml:space="preserve"> $ ln_homic_2019: num [1:55] 0.5247 -0.1165 -0.0305 0.7885 0.8713 ...</w:t>
-      </w:r>
-      <w:r>
-        <w:br/>
-      </w:r>
-      <w:r>
-        <w:rPr>
-          <w:rStyle w:val="VerbatimChar"/>
-        </w:rPr>
-        <w:t xml:space="preserve">  ..- attr(*, "label")= chr "homicide_rate"</w:t>
-      </w:r>
-      <w:r>
-        <w:br/>
-      </w:r>
-      <w:r>
-        <w:rPr>
-          <w:rStyle w:val="VerbatimChar"/>
-        </w:rPr>
-        <w:t xml:space="preserve">  ..- attr(*, "format.stata")= chr "%10.0g"</w:t>
-      </w:r>
-    </w:p>
-    <w:p>
-      <w:pPr>
-        <w:pStyle w:val="SourceCode"/>
-      </w:pPr>
-      <w:r>
-        <w:rPr>
-          <w:rStyle w:val="VerbatimChar"/>
-        </w:rPr>
-        <w:t xml:space="preserve"># A tibble: 6 × 8</w:t>
-      </w:r>
-      <w:r>
-        <w:br/>
-      </w:r>
-      <w:r>
-        <w:rPr>
-          <w:rStyle w:val="VerbatimChar"/>
-        </w:rPr>
-        <w:t xml:space="preserve">  code  pop1990 ln_migr_1990 ln_migr_2019 ln_homic_1990 ln_homic_2019 dln_migr</w:t>
-      </w:r>
-      <w:r>
-        <w:br/>
-      </w:r>
-      <w:r>
-        <w:rPr>
-          <w:rStyle w:val="VerbatimChar"/>
-        </w:rPr>
-        <w:t xml:space="preserve">  &lt;chr&gt;   &lt;dbl&gt;        &lt;dbl&gt;        &lt;dbl&gt;         &lt;dbl&gt;         &lt;dbl&gt;    &lt;dbl&gt;</w:t>
-      </w:r>
-      <w:r>
-        <w:br/>
-      </w:r>
-      <w:r>
-        <w:rPr>
-          <w:rStyle w:val="VerbatimChar"/>
-        </w:rPr>
-        <w:t xml:space="preserve">1 ARM     3538.        -1.68        -2.74         1.62         0.525   -1.06  </w:t>
-      </w:r>
-      <w:r>
-        <w:br/>
-      </w:r>
-      <w:r>
-        <w:rPr>
-          <w:rStyle w:val="VerbatimChar"/>
-        </w:rPr>
-        <w:t xml:space="preserve">2 AUS    16961.        -1.46        -1.21         0.793       -0.117    0.250 </w:t>
-      </w:r>
-      <w:r>
-        <w:br/>
-      </w:r>
-      <w:r>
-        <w:rPr>
-          <w:rStyle w:val="VerbatimChar"/>
-        </w:rPr>
-        <w:t xml:space="preserve">3 AUT     7724.        -2.28        -1.62         0.140       -0.0305   0.660 </w:t>
-      </w:r>
-      <w:r>
-        <w:br/>
-      </w:r>
-      <w:r>
-        <w:rPr>
-          <w:rStyle w:val="VerbatimChar"/>
-        </w:rPr>
-        <w:t xml:space="preserve">4 AZE     7243.        -3.00        -3.68         1.51         0.788   -0.678 </w:t>
-      </w:r>
-      <w:r>
-        <w:br/>
-      </w:r>
-      <w:r>
-        <w:rPr>
-          <w:rStyle w:val="VerbatimChar"/>
-        </w:rPr>
-        <w:t xml:space="preserve">5 BLR    10151.        -2.10        -2.18         1.61         0.871   -0.0839</w:t>
-      </w:r>
-      <w:r>
-        <w:br/>
-      </w:r>
-      <w:r>
-        <w:rPr>
-          <w:rStyle w:val="VerbatimChar"/>
-        </w:rPr>
-        <w:t xml:space="preserve">6 BIH     4463.        -4.38        -4.53         0.495        0.157   -0.148 </w:t>
-      </w:r>
-      <w:r>
-        <w:br/>
-      </w:r>
-      <w:r>
-        <w:rPr>
-          <w:rStyle w:val="VerbatimChar"/>
-        </w:rPr>
-        <w:t xml:space="preserve"># ℹ 1 more variable: dln_homic &lt;dbl&gt;</w:t>
-      </w:r>
-    </w:p>
-    <w:p>
-      <w:pPr>
-        <w:pStyle w:val="SourceCode"/>
-      </w:pPr>
-      <w:r>
-        <w:rPr>
-          <w:rStyle w:val="VerbatimChar"/>
-        </w:rPr>
-        <w:t xml:space="preserve">tibble [55 × 8] (S3: tbl_df/tbl/data.frame)</w:t>
-      </w:r>
-      <w:r>
-        <w:br/>
-      </w:r>
-      <w:r>
-        <w:rPr>
-          <w:rStyle w:val="VerbatimChar"/>
-        </w:rPr>
-        <w:t xml:space="preserve"> $ code         : chr [1:55] "ARM" "AUS" "AUT" "AZE" ...</w:t>
-      </w:r>
-      <w:r>
-        <w:br/>
-      </w:r>
-      <w:r>
-        <w:rPr>
-          <w:rStyle w:val="VerbatimChar"/>
-        </w:rPr>
-        <w:t xml:space="preserve">  ..- attr(*, "label")= chr "code"</w:t>
-      </w:r>
-      <w:r>
-        <w:br/>
-      </w:r>
-      <w:r>
-        <w:rPr>
-          <w:rStyle w:val="VerbatimChar"/>
-        </w:rPr>
-        <w:t xml:space="preserve">  ..- attr(*, "format.stata")= chr "%9s"</w:t>
-      </w:r>
-      <w:r>
-        <w:br/>
-      </w:r>
-      <w:r>
-        <w:rPr>
-          <w:rStyle w:val="VerbatimChar"/>
-        </w:rPr>
-        <w:t xml:space="preserve"> $ pop1990      : num [1:55] 3538 16961 7724 7243 10151 ...</w:t>
-      </w:r>
-      <w:r>
-        <w:br/>
-      </w:r>
-      <w:r>
-        <w:rPr>
-          <w:rStyle w:val="VerbatimChar"/>
-        </w:rPr>
-        <w:t xml:space="preserve">  ..- attr(*, "format.stata")= chr "%9.0g"</w:t>
-      </w:r>
-      <w:r>
-        <w:br/>
-      </w:r>
-      <w:r>
-        <w:rPr>
-          <w:rStyle w:val="VerbatimChar"/>
-        </w:rPr>
-        <w:t xml:space="preserve"> $ ln_migr_1990 : num [1:55] -1.68 -1.46 -2.28 -3 -2.1 ...</w:t>
-      </w:r>
-      <w:r>
-        <w:br/>
-      </w:r>
-      <w:r>
-        <w:rPr>
-          <w:rStyle w:val="VerbatimChar"/>
-        </w:rPr>
-        <w:t xml:space="preserve">  ..- attr(*, "format.stata")= chr "%9.0g"</w:t>
-      </w:r>
-      <w:r>
-        <w:br/>
-      </w:r>
-      <w:r>
-        <w:rPr>
-          <w:rStyle w:val="VerbatimChar"/>
-        </w:rPr>
-        <w:t xml:space="preserve"> $ ln_migr_2019 : num [1:55] -2.74 -1.21 -1.62 -3.68 -2.18 ...</w:t>
-      </w:r>
-      <w:r>
-        <w:br/>
-      </w:r>
-      <w:r>
-        <w:rPr>
-          <w:rStyle w:val="VerbatimChar"/>
-        </w:rPr>
-        <w:t xml:space="preserve">  ..- attr(*, "format.stata")= chr "%9.0g"</w:t>
-      </w:r>
-      <w:r>
-        <w:br/>
-      </w:r>
-      <w:r>
-        <w:rPr>
-          <w:rStyle w:val="VerbatimChar"/>
-        </w:rPr>
-        <w:t xml:space="preserve"> $ ln_homic_1990: num [1:55] 1.615 0.793 0.14 1.513 1.609 ...</w:t>
-      </w:r>
-      <w:r>
-        <w:br/>
-      </w:r>
-      <w:r>
-        <w:rPr>
-          <w:rStyle w:val="VerbatimChar"/>
-        </w:rPr>
-        <w:t xml:space="preserve">  ..- attr(*, "label")= chr "homicide_rate"</w:t>
-      </w:r>
-      <w:r>
-        <w:br/>
-      </w:r>
-      <w:r>
-        <w:rPr>
-          <w:rStyle w:val="VerbatimChar"/>
-        </w:rPr>
-        <w:t xml:space="preserve">  ..- attr(*, "format.stata")= chr "%10.0g"</w:t>
-      </w:r>
-      <w:r>
-        <w:br/>
-      </w:r>
-      <w:r>
-        <w:rPr>
-          <w:rStyle w:val="VerbatimChar"/>
-        </w:rPr>
-        <w:t xml:space="preserve"> $ ln_homic_2019: num [1:55] 0.5247 -0.1165 -0.0305 0.7885 0.8713 ...</w:t>
-      </w:r>
-      <w:r>
-        <w:br/>
-      </w:r>
-      <w:r>
-        <w:rPr>
-          <w:rStyle w:val="VerbatimChar"/>
-        </w:rPr>
-        <w:t xml:space="preserve">  ..- attr(*, "label")= chr "homicide_rate"</w:t>
-      </w:r>
-      <w:r>
-        <w:br/>
-      </w:r>
-      <w:r>
-        <w:rPr>
-          <w:rStyle w:val="VerbatimChar"/>
-        </w:rPr>
-        <w:t xml:space="preserve">  ..- attr(*, "format.stata")= chr "%10.0g"</w:t>
-      </w:r>
-      <w:r>
-        <w:br/>
-      </w:r>
-      <w:r>
-        <w:rPr>
-          <w:rStyle w:val="VerbatimChar"/>
-        </w:rPr>
-        <w:t xml:space="preserve"> $ dln_migr     : num [1:55] -1.0634 0.2503 0.6603 -0.6782 -0.0839 ...</w:t>
-      </w:r>
-      <w:r>
-        <w:br/>
-      </w:r>
-      <w:r>
-        <w:rPr>
-          <w:rStyle w:val="VerbatimChar"/>
-        </w:rPr>
-        <w:t xml:space="preserve">  ..- attr(*, "format.stata")= chr "%9.0g"</w:t>
-      </w:r>
-      <w:r>
-        <w:br/>
-      </w:r>
-      <w:r>
-        <w:rPr>
-          <w:rStyle w:val="VerbatimChar"/>
-        </w:rPr>
-        <w:t xml:space="preserve"> $ dln_homic    : num [1:55] -1.091 -0.91 -0.17 -0.724 -0.738 ...</w:t>
-      </w:r>
-      <w:r>
-        <w:br/>
-      </w:r>
-      <w:r>
-        <w:rPr>
-          <w:rStyle w:val="VerbatimChar"/>
-        </w:rPr>
-        <w:t xml:space="preserve">  ..- attr(*, "label")= chr "homicide_rate"</w:t>
-      </w:r>
-      <w:r>
-        <w:br/>
-      </w:r>
-      <w:r>
-        <w:rPr>
-          <w:rStyle w:val="VerbatimChar"/>
-        </w:rPr>
-        <w:t xml:space="preserve">  ..- attr(*, "format.stata")= chr "%10.0g"</w:t>
-      </w:r>
-    </w:p>
-    <w:p>
-      <w:pPr>
-        <w:pStyle w:val="SourceCode"/>
-      </w:pPr>
-      <w:r>
-        <w:rPr>
-          <w:rStyle w:val="VerbatimChar"/>
-        </w:rPr>
-        <w:t xml:space="preserve">`geom_smooth()` using formula = 'y ~ x'</w:t>
-      </w:r>
-    </w:p>
-    <w:p>
-      <w:pPr>
-        <w:pStyle w:val="FirstParagraph"/>
+        <w:t xml:space="preserve">original Stata code Figure 2 bottom</w:t>
+      </w:r>
+    </w:p>
+    <w:p>
+      <w:pPr>
+        <w:pStyle w:val="BodyText"/>
       </w:pPr>
       <w:r>
         <w:drawing>
           <wp:inline>
-            <wp:extent cx="5943600" cy="5943600"/>
+            <wp:extent cx="4754880" cy="1117842"/>
             <wp:effectExtent b="0" l="0" r="0" t="0"/>
-            <wp:docPr descr="" title="" id="40" name="Picture"/>
+            <wp:docPr descr="" title="" id="42" name="Picture"/>
             <a:graphic>
               <a:graphicData uri="http://schemas.openxmlformats.org/drawingml/2006/picture">
                 <pic:pic>
                   <pic:nvPicPr>
-                    <pic:cNvPr descr="Replication-Project-for-the-paper-Immigration-and-Crime-An-International-Perspective_files/figure-docx/unnamed-chunk-3-1.png" id="41" name="Picture"/>
+                    <pic:cNvPr descr="fig/statabottom.png" id="43" name="Picture"/>
                     <pic:cNvPicPr>
                       <a:picLocks noChangeArrowheads="1" noChangeAspect="1"/>
                     </pic:cNvPicPr>
                   </pic:nvPicPr>
                   <pic:blipFill>
-                    <a:blip r:embed="rId39"/>
+                    <a:blip r:embed="rId41"/>
                     <a:stretch>
                       <a:fillRect/>
                     </a:stretch>
@@ -2756,7 +1477,7 @@
                   <pic:spPr bwMode="auto">
                     <a:xfrm>
                       <a:off x="0" y="0"/>
-                      <a:ext cx="5943600" cy="5943600"/>
+                      <a:ext cx="4754880" cy="1117842"/>
                     </a:xfrm>
                     <a:prstGeom prst="rect">
                       <a:avLst/>
@@ -2780,6 +1501,20 @@
         <w:pStyle w:val="BodyText"/>
       </w:pPr>
       <w:r>
+        <w:t xml:space="preserve">Same I followed the instructions of ChatGPT to do the steps, first</w:t>
+      </w:r>
+      <w:r>
+        <w:t xml:space="preserve"> </w:t>
+      </w:r>
+      <w:r>
+        <w:t xml:space="preserve">select 1990 and 2019 from the original data</w:t>
+      </w:r>
+    </w:p>
+    <w:p>
+      <w:pPr>
+        <w:pStyle w:val="BodyText"/>
+      </w:pPr>
+      <w:r>
         <w:t xml:space="preserve">It looks very similar to the original image, and then I adjusted the</w:t>
       </w:r>
       <w:r>
@@ -2791,36 +1526,183 @@
     </w:p>
     <w:p>
       <w:pPr>
-        <w:pStyle w:val="SourceCode"/>
+        <w:pStyle w:val="BodyText"/>
+      </w:pPr>
+      <w:r>
+        <w:t xml:space="preserve">Lastly, I use the code theme_minimal(base_size = 38) for the font size</w:t>
+      </w:r>
+      <w:r>
+        <w:t xml:space="preserve"> </w:t>
+      </w:r>
+      <w:r>
+        <w:t xml:space="preserve">adjustment. I think this graph shares the same idea that the author</w:t>
+      </w:r>
+      <w:r>
+        <w:t xml:space="preserve"> </w:t>
+      </w:r>
+      <w:r>
+        <w:t xml:space="preserve">wants to present in the paper. There is a nearly horizontal regression</w:t>
+      </w:r>
+      <w:r>
+        <w:t xml:space="preserve"> </w:t>
+      </w:r>
+      <w:r>
+        <w:t xml:space="preserve">line, and most countries are concentrated between -1 and 1 on the X</w:t>
+      </w:r>
+      <w:r>
+        <w:t xml:space="preserve"> </w:t>
+      </w:r>
+      <w:r>
+        <w:t xml:space="preserve">axis. This means that the proportion of immigrants and the murder rate</w:t>
+      </w:r>
+      <w:r>
+        <w:t xml:space="preserve"> </w:t>
+      </w:r>
+      <w:r>
+        <w:t xml:space="preserve">in most countries have not experienced a huge change. If more immigrants</w:t>
+      </w:r>
+      <w:r>
+        <w:t xml:space="preserve"> </w:t>
+      </w:r>
+      <w:r>
+        <w:t xml:space="preserve">lead to higher crime, there will be a cluster in the upper right corner</w:t>
+      </w:r>
+      <w:r>
+        <w:t xml:space="preserve"> </w:t>
+      </w:r>
+      <w:r>
+        <w:t xml:space="preserve">of the graph. However, the graph shows that there is no consistent trend</w:t>
+      </w:r>
+      <w:r>
+        <w:t xml:space="preserve"> </w:t>
+      </w:r>
+      <w:r>
+        <w:t xml:space="preserve">or causal relationship between changes in immigration and changes in</w:t>
+      </w:r>
+      <w:r>
+        <w:t xml:space="preserve"> </w:t>
+      </w:r>
+      <w:r>
+        <w:t xml:space="preserve">murder rates.</w:t>
+      </w:r>
+    </w:p>
+    <w:bookmarkStart w:id="67" w:name="X0d414666840f790cca94abb834d06308339f7aa"/>
+    <w:p>
+      <w:pPr>
+        <w:pStyle w:val="Heading1"/>
+      </w:pPr>
+      <w:r>
+        <w:t xml:space="preserve">Using World Bank population data as weight</w:t>
+      </w:r>
+    </w:p>
+    <w:p>
+      <w:pPr>
+        <w:pStyle w:val="FirstParagraph"/>
+      </w:pPr>
+      <w:r>
+        <w:t xml:space="preserve">Because the group before us had some data generation problems, they</w:t>
+      </w:r>
+      <w:r>
+        <w:t xml:space="preserve"> </w:t>
+      </w:r>
+      <w:r>
+        <w:t xml:space="preserve">didn’t seem to use the data used by the author, but the graph was</w:t>
+      </w:r>
+      <w:r>
+        <w:t xml:space="preserve"> </w:t>
+      </w:r>
+      <w:r>
+        <w:t xml:space="preserve">produced. The professor said that their data might be generated by</w:t>
+      </w:r>
+      <w:r>
+        <w:t xml:space="preserve"> </w:t>
+      </w:r>
+      <w:r>
+        <w:t xml:space="preserve">ChatGPT itself, and then said that they could go to the World Bank to</w:t>
+      </w:r>
+      <w:r>
+        <w:t xml:space="preserve"> </w:t>
+      </w:r>
+      <w:r>
+        <w:t xml:space="preserve">find the data they needed. At that time, I thought I had to use the</w:t>
+      </w:r>
+      <w:r>
+        <w:t xml:space="preserve"> </w:t>
+      </w:r>
+      <w:r>
+        <w:t xml:space="preserve">World Bank data, so I used the World Bank data to make the second graph.</w:t>
+      </w:r>
+      <w:r>
+        <w:t xml:space="preserve"> </w:t>
+      </w:r>
+      <w:r>
+        <w:t xml:space="preserve">But I didn’t give ChatGPT instructions clear enough; I just said that I</w:t>
+      </w:r>
+      <w:r>
+        <w:t xml:space="preserve"> </w:t>
+      </w:r>
+      <w:r>
+        <w:t xml:space="preserve">wanted to use the World Bank population data to make a new graph.So</w:t>
+      </w:r>
+      <w:r>
+        <w:t xml:space="preserve"> </w:t>
+      </w:r>
+      <w:r>
+        <w:t xml:space="preserve">ChatGPT gave me the code:</w:t>
+      </w:r>
+    </w:p>
+    <w:p>
+      <w:pPr>
+        <w:pStyle w:val="BodyText"/>
+      </w:pPr>
+      <w:r>
+        <w:t xml:space="preserve">The step after merging had mistake</w:t>
+      </w:r>
+    </w:p>
+    <w:bookmarkStart w:id="66" w:name="fig:M1"/>
+    <w:p>
+      <w:pPr>
+        <w:pStyle w:val="BodyText"/>
       </w:pPr>
       <w:r>
         <w:rPr>
-          <w:rStyle w:val="VerbatimChar"/>
+          <w:b/>
+          <w:bCs/>
         </w:rPr>
-        <w:t xml:space="preserve">`geom_smooth()` using formula = 'y ~ x'</w:t>
-      </w:r>
-    </w:p>
-    <w:p>
-      <w:pPr>
-        <w:pStyle w:val="FirstParagraph"/>
+        <w:t xml:space="preserve">Figure 5.</w:t>
+      </w:r>
+      <w:r>
+        <w:br/>
+      </w:r>
+      <w:r>
+        <w:rPr>
+          <w:i/>
+          <w:iCs/>
+        </w:rPr>
+        <w:t xml:space="preserve">Mistake using incorrect weights</w:t>
+      </w:r>
+    </w:p>
+    <w:p>
+      <w:pPr>
+        <w:pStyle w:val="BodyText"/>
       </w:pPr>
       <w:r>
         <w:drawing>
           <wp:inline>
-            <wp:extent cx="5943600" cy="5943600"/>
+            <wp:extent cx="4754880" cy="1011355"/>
             <wp:effectExtent b="0" l="0" r="0" t="0"/>
-            <wp:docPr descr="" title="" id="43" name="Picture"/>
+            <wp:docPr descr="" title="" id="45" name="Picture"/>
             <a:graphic>
               <a:graphicData uri="http://schemas.openxmlformats.org/drawingml/2006/picture">
                 <pic:pic>
                   <pic:nvPicPr>
-                    <pic:cNvPr descr="Replication-Project-for-the-paper-Immigration-and-Crime-An-International-Perspective_files/figure-docx/unnamed-chunk-4-1.png" id="44" name="Picture"/>
+                    <pic:cNvPr descr="fig/M1.png" id="46" name="Picture"/>
                     <pic:cNvPicPr>
                       <a:picLocks noChangeArrowheads="1" noChangeAspect="1"/>
                     </pic:cNvPicPr>
                   </pic:nvPicPr>
                   <pic:blipFill>
-                    <a:blip r:embed="rId42"/>
+                    <a:blip r:embed="rId44"/>
                     <a:stretch>
                       <a:fillRect/>
                     </a:stretch>
@@ -2828,7 +1710,7 @@
                   <pic:spPr bwMode="auto">
                     <a:xfrm>
                       <a:off x="0" y="0"/>
-                      <a:ext cx="5943600" cy="5943600"/>
+                      <a:ext cx="4754880" cy="1011355"/>
                     </a:xfrm>
                     <a:prstGeom prst="rect">
                       <a:avLst/>
@@ -2846,77 +1728,85 @@
           </wp:inline>
         </w:drawing>
       </w:r>
+      <w:r>
+        <w:t xml:space="preserve"> </w:t>
+      </w:r>
+      <w:r>
+        <w:t xml:space="preserve">Because I used the total population of all years from 1990 to 2019, what</w:t>
+      </w:r>
+      <w:r>
+        <w:t xml:space="preserve"> </w:t>
+      </w:r>
+      <w:r>
+        <w:t xml:space="preserve">I got was the</w:t>
+      </w:r>
+      <w:r>
+        <w:t xml:space="preserve"> </w:t>
+      </w:r>
+      <w:r>
+        <w:t xml:space="preserve">“weighted average of the population distribution of that</w:t>
+      </w:r>
+      <w:r>
+        <w:t xml:space="preserve"> </w:t>
+      </w:r>
+      <w:r>
+        <w:t xml:space="preserve">year”</w:t>
+      </w:r>
+      <w:r>
+        <w:t xml:space="preserve">, which means that the weights change every year. Actually, I don’t</w:t>
+      </w:r>
+      <w:r>
+        <w:t xml:space="preserve"> </w:t>
+      </w:r>
+      <w:r>
+        <w:t xml:space="preserve">need the total population of all years from 1990 to 2019. I only need to</w:t>
+      </w:r>
+      <w:r>
+        <w:t xml:space="preserve"> </w:t>
+      </w:r>
+      <w:r>
+        <w:t xml:space="preserve">replace the 1990 population (pop1990) with World Bank’s data, because</w:t>
+      </w:r>
+      <w:r>
+        <w:t xml:space="preserve"> </w:t>
+      </w:r>
+      <w:r>
+        <w:t xml:space="preserve">the author used only the 1990 population (pop1990) as the weight for all</w:t>
+      </w:r>
+      <w:r>
+        <w:t xml:space="preserve"> </w:t>
+      </w:r>
+      <w:r>
+        <w:t xml:space="preserve">periods.</w:t>
+      </w:r>
     </w:p>
     <w:p>
       <w:pPr>
         <w:pStyle w:val="BodyText"/>
       </w:pPr>
       <w:r>
-        <w:t xml:space="preserve">Lastly, I use the code theme_minimal(base_size = 38) for the font size</w:t>
-      </w:r>
-      <w:r>
-        <w:t xml:space="preserve"> </w:t>
-      </w:r>
-      <w:r>
-        <w:t xml:space="preserve">adjustment. I think this graph shares the same idea that the author</w:t>
-      </w:r>
-      <w:r>
-        <w:t xml:space="preserve"> </w:t>
-      </w:r>
-      <w:r>
-        <w:t xml:space="preserve">wants to present in the paper. There is a nearly horizontal regression</w:t>
-      </w:r>
-      <w:r>
-        <w:t xml:space="preserve"> </w:t>
-      </w:r>
-      <w:r>
-        <w:t xml:space="preserve">line, and most countries are concentrated between -1 and 1 on the X</w:t>
-      </w:r>
-      <w:r>
-        <w:t xml:space="preserve"> </w:t>
-      </w:r>
-      <w:r>
-        <w:t xml:space="preserve">axis. This means that the proportion of immigrants and the murder rate</w:t>
-      </w:r>
-      <w:r>
-        <w:t xml:space="preserve"> </w:t>
-      </w:r>
-      <w:r>
-        <w:t xml:space="preserve">in most countries have not experienced a huge change. If more immigrants</w:t>
-      </w:r>
-      <w:r>
-        <w:t xml:space="preserve"> </w:t>
-      </w:r>
-      <w:r>
-        <w:t xml:space="preserve">lead to higher crime, there will be a cluster in the upper right corner</w:t>
-      </w:r>
-      <w:r>
-        <w:t xml:space="preserve"> </w:t>
-      </w:r>
-      <w:r>
-        <w:t xml:space="preserve">of the graph. However, the graph shows that there is no consistent trend</w:t>
-      </w:r>
-      <w:r>
-        <w:t xml:space="preserve"> </w:t>
-      </w:r>
-      <w:r>
-        <w:t xml:space="preserve">or causal relationship between changes in immigration and changes in</w:t>
-      </w:r>
-      <w:r>
-        <w:t xml:space="preserve"> </w:t>
-      </w:r>
-      <w:r>
-        <w:t xml:space="preserve">murder rates.</w:t>
-      </w:r>
-    </w:p>
-    <w:bookmarkEnd w:id="45"/>
-    <w:bookmarkStart w:id="60" w:name="X0d414666840f790cca94abb834d06308339f7aa"/>
-    <w:p>
-      <w:pPr>
-        <w:pStyle w:val="Heading1"/>
-      </w:pPr>
-      <w:r>
-        <w:t xml:space="preserve">Using World Bank population data as weight</w:t>
+        <w:t xml:space="preserve">Second time, I only used the 1990 population as the weight for the whole</w:t>
+      </w:r>
+      <w:r>
+        <w:t xml:space="preserve"> </w:t>
+      </w:r>
+      <w:r>
+        <w:t xml:space="preserve">period, and I still use the migr_pop calculated by the author as a</w:t>
+      </w:r>
+      <w:r>
+        <w:t xml:space="preserve"> </w:t>
+      </w:r>
+      <w:r>
+        <w:t xml:space="preserve">share.</w:t>
+      </w:r>
+    </w:p>
+    <w:bookmarkStart w:id="47" w:name="Xece6b4a2f7d6077b777be4966ce067ec745843c"/>
+    <w:p>
+      <w:pPr>
+        <w:pStyle w:val="Heading2"/>
+      </w:pPr>
+      <w:r>
+        <w:t xml:space="preserve">Discussion of using the data from the World Bank incorrectly</w:t>
       </w:r>
     </w:p>
     <w:p>
@@ -2924,55 +1814,19 @@
         <w:pStyle w:val="FirstParagraph"/>
       </w:pPr>
       <w:r>
-        <w:t xml:space="preserve">Because the group before us had some data generation problems, they</w:t>
-      </w:r>
-      <w:r>
-        <w:t xml:space="preserve"> </w:t>
-      </w:r>
-      <w:r>
-        <w:t xml:space="preserve">didn’t seem to use the data used by the author, but the graph was</w:t>
-      </w:r>
-      <w:r>
-        <w:t xml:space="preserve"> </w:t>
-      </w:r>
-      <w:r>
-        <w:t xml:space="preserve">produced. The professor said that their data might be generated by</w:t>
-      </w:r>
-      <w:r>
-        <w:t xml:space="preserve"> </w:t>
-      </w:r>
-      <w:r>
-        <w:t xml:space="preserve">ChatGPT itself, and then said that they could go to the World Bank to</w:t>
-      </w:r>
-      <w:r>
-        <w:t xml:space="preserve"> </w:t>
-      </w:r>
-      <w:r>
-        <w:t xml:space="preserve">find the data they needed. At that time, I thought I had to use the</w:t>
-      </w:r>
-      <w:r>
-        <w:t xml:space="preserve"> </w:t>
-      </w:r>
-      <w:r>
-        <w:t xml:space="preserve">World Bank data, so I used the World Bank data to make the second graph.</w:t>
-      </w:r>
-      <w:r>
-        <w:t xml:space="preserve"> </w:t>
-      </w:r>
-      <w:r>
-        <w:t xml:space="preserve">But I didn’t give ChatGPT instructions clear enough; I just said that I</w:t>
-      </w:r>
-      <w:r>
-        <w:t xml:space="preserve"> </w:t>
-      </w:r>
-      <w:r>
-        <w:t xml:space="preserve">wanted to use the World Bank population data to make a new graph.So</w:t>
-      </w:r>
-      <w:r>
-        <w:t xml:space="preserve"> </w:t>
-      </w:r>
-      <w:r>
-        <w:t xml:space="preserve">ChatGPT gave me the code:</w:t>
+        <w:t xml:space="preserve">This graph looks very different from the last graph with mistakes, and</w:t>
+      </w:r>
+      <w:r>
+        <w:t xml:space="preserve"> </w:t>
+      </w:r>
+      <w:r>
+        <w:t xml:space="preserve">doesn’t look significantly different from the first time I used the data</w:t>
+      </w:r>
+      <w:r>
+        <w:t xml:space="preserve"> </w:t>
+      </w:r>
+      <w:r>
+        <w:t xml:space="preserve">provided by the author.</w:t>
       </w:r>
     </w:p>
     <w:p>
@@ -2980,213 +1834,35 @@
         <w:pStyle w:val="BodyText"/>
       </w:pPr>
       <w:r>
-        <w:drawing>
-          <wp:inline>
-            <wp:extent cx="5943600" cy="5943600"/>
-            <wp:effectExtent b="0" l="0" r="0" t="0"/>
-            <wp:docPr descr="" title="" id="47" name="Picture"/>
-            <a:graphic>
-              <a:graphicData uri="http://schemas.openxmlformats.org/drawingml/2006/picture">
-                <pic:pic>
-                  <pic:nvPicPr>
-                    <pic:cNvPr descr="Replication-Project-for-the-paper-Immigration-and-Crime-An-International-Perspective_files/figure-docx/unnamed-chunk-5-1.png" id="48" name="Picture"/>
-                    <pic:cNvPicPr>
-                      <a:picLocks noChangeArrowheads="1" noChangeAspect="1"/>
-                    </pic:cNvPicPr>
-                  </pic:nvPicPr>
-                  <pic:blipFill>
-                    <a:blip r:embed="rId46"/>
-                    <a:stretch>
-                      <a:fillRect/>
-                    </a:stretch>
-                  </pic:blipFill>
-                  <pic:spPr bwMode="auto">
-                    <a:xfrm>
-                      <a:off x="0" y="0"/>
-                      <a:ext cx="5943600" cy="5943600"/>
-                    </a:xfrm>
-                    <a:prstGeom prst="rect">
-                      <a:avLst/>
-                    </a:prstGeom>
-                    <a:noFill/>
-                    <a:ln w="9525">
-                      <a:noFill/>
-                      <a:headEnd/>
-                      <a:tailEnd/>
-                    </a:ln>
-                  </pic:spPr>
-                </pic:pic>
-              </a:graphicData>
-            </a:graphic>
-          </wp:inline>
-        </w:drawing>
-      </w:r>
-    </w:p>
-    <w:p>
-      <w:pPr>
-        <w:pStyle w:val="BodyText"/>
-      </w:pPr>
-      <w:r>
-        <w:t xml:space="preserve">The step after merging had mistake ts_df &lt;- df %&gt;%</w:t>
-      </w:r>
-      <w:r>
-        <w:t xml:space="preserve"> </w:t>
-      </w:r>
-      <w:r>
-        <w:t xml:space="preserve">left_join(wb_pop_ts, by=c(</w:t>
-      </w:r>
-      <w:r>
-        <w:t xml:space="preserve">“code”</w:t>
-      </w:r>
-      <w:r>
-        <w:t xml:space="preserve">,</w:t>
-      </w:r>
-      <w:r>
-        <w:t xml:space="preserve">“year”</w:t>
-      </w:r>
-      <w:r>
-        <w:t xml:space="preserve">)) %&gt;% group_by(year) %&gt;%</w:t>
-      </w:r>
-      <w:r>
-        <w:t xml:space="preserve"> </w:t>
-      </w:r>
-      <w:r>
-        <w:t xml:space="preserve">summarise( migr_w = sum(migr_pop * pop_total) / sum(pop_total), hom_w =</w:t>
-      </w:r>
-      <w:r>
-        <w:t xml:space="preserve"> </w:t>
-      </w:r>
-      <w:r>
-        <w:t xml:space="preserve">sum(homicide_rate * pop_total) / sum(pop_total))</w:t>
-      </w:r>
-    </w:p>
-    <w:p>
-      <w:pPr>
-        <w:pStyle w:val="BodyText"/>
-      </w:pPr>
-      <w:r>
-        <w:t xml:space="preserve">Because I used the total population of all years from 1990 to 2019, what</w:t>
-      </w:r>
-      <w:r>
-        <w:t xml:space="preserve"> </w:t>
-      </w:r>
-      <w:r>
-        <w:t xml:space="preserve">I got was the</w:t>
-      </w:r>
-      <w:r>
-        <w:t xml:space="preserve"> </w:t>
-      </w:r>
-      <w:r>
-        <w:t xml:space="preserve">“weighted average of the population distribution of that</w:t>
-      </w:r>
-      <w:r>
-        <w:t xml:space="preserve"> </w:t>
-      </w:r>
-      <w:r>
-        <w:t xml:space="preserve">year”</w:t>
-      </w:r>
-      <w:r>
-        <w:t xml:space="preserve">, which means that the weights change every year. Actually, I don’t</w:t>
-      </w:r>
-      <w:r>
-        <w:t xml:space="preserve"> </w:t>
-      </w:r>
-      <w:r>
-        <w:t xml:space="preserve">need the total population of all years from 1990 to 2019. I only need to</w:t>
-      </w:r>
-      <w:r>
-        <w:t xml:space="preserve"> </w:t>
-      </w:r>
-      <w:r>
-        <w:t xml:space="preserve">replace the 1990 population (pop1990) with World Bank’s data, because</w:t>
-      </w:r>
-      <w:r>
-        <w:t xml:space="preserve"> </w:t>
-      </w:r>
-      <w:r>
-        <w:t xml:space="preserve">the author used only the 1990 population (pop1990) as the weight for all</w:t>
-      </w:r>
-      <w:r>
-        <w:t xml:space="preserve"> </w:t>
-      </w:r>
-      <w:r>
-        <w:t xml:space="preserve">periods.</w:t>
-      </w:r>
-    </w:p>
-    <w:p>
-      <w:pPr>
-        <w:pStyle w:val="BodyText"/>
-      </w:pPr>
-      <w:r>
-        <w:t xml:space="preserve">Second time, I only used the 1990 population as the weight for the whole</w:t>
-      </w:r>
-      <w:r>
-        <w:t xml:space="preserve"> </w:t>
-      </w:r>
-      <w:r>
-        <w:t xml:space="preserve">period, and I still use the migr_pop calculated by the author as a</w:t>
-      </w:r>
-      <w:r>
-        <w:t xml:space="preserve"> </w:t>
-      </w:r>
-      <w:r>
-        <w:t xml:space="preserve">share.</w:t>
-      </w:r>
-    </w:p>
-    <w:p>
-      <w:pPr>
-        <w:pStyle w:val="BodyText"/>
-      </w:pPr>
-      <w:r>
-        <w:drawing>
-          <wp:inline>
-            <wp:extent cx="5943600" cy="5943600"/>
-            <wp:effectExtent b="0" l="0" r="0" t="0"/>
-            <wp:docPr descr="" title="" id="50" name="Picture"/>
-            <a:graphic>
-              <a:graphicData uri="http://schemas.openxmlformats.org/drawingml/2006/picture">
-                <pic:pic>
-                  <pic:nvPicPr>
-                    <pic:cNvPr descr="Replication-Project-for-the-paper-Immigration-and-Crime-An-International-Perspective_files/figure-docx/unnamed-chunk-6-1.png" id="51" name="Picture"/>
-                    <pic:cNvPicPr>
-                      <a:picLocks noChangeArrowheads="1" noChangeAspect="1"/>
-                    </pic:cNvPicPr>
-                  </pic:nvPicPr>
-                  <pic:blipFill>
-                    <a:blip r:embed="rId49"/>
-                    <a:stretch>
-                      <a:fillRect/>
-                    </a:stretch>
-                  </pic:blipFill>
-                  <pic:spPr bwMode="auto">
-                    <a:xfrm>
-                      <a:off x="0" y="0"/>
-                      <a:ext cx="5943600" cy="5943600"/>
-                    </a:xfrm>
-                    <a:prstGeom prst="rect">
-                      <a:avLst/>
-                    </a:prstGeom>
-                    <a:noFill/>
-                    <a:ln w="9525">
-                      <a:noFill/>
-                      <a:headEnd/>
-                      <a:tailEnd/>
-                    </a:ln>
-                  </pic:spPr>
-                </pic:pic>
-              </a:graphicData>
-            </a:graphic>
-          </wp:inline>
-        </w:drawing>
-      </w:r>
-    </w:p>
-    <w:bookmarkStart w:id="52" w:name="Xece6b4a2f7d6077b777be4966ce067ec745843c"/>
+        <w:t xml:space="preserve">This time, I used the data from the World Bank incorrectly and didn’t</w:t>
+      </w:r>
+      <w:r>
+        <w:t xml:space="preserve"> </w:t>
+      </w:r>
+      <w:r>
+        <w:t xml:space="preserve">notice it at all. I intuitively thought that the graph looked different</w:t>
+      </w:r>
+      <w:r>
+        <w:t xml:space="preserve"> </w:t>
+      </w:r>
+      <w:r>
+        <w:t xml:space="preserve">only because I used the data from the World Bank. This caused me to be</w:t>
+      </w:r>
+      <w:r>
+        <w:t xml:space="preserve"> </w:t>
+      </w:r>
+      <w:r>
+        <w:t xml:space="preserve">embarrassed during my oral presentation.</w:t>
+      </w:r>
+    </w:p>
+    <w:bookmarkEnd w:id="47"/>
+    <w:bookmarkStart w:id="65" w:name="Xb68d9323a3b9937a4c9de49ade2340010fa3ec8"/>
     <w:p>
       <w:pPr>
         <w:pStyle w:val="Heading2"/>
       </w:pPr>
       <w:r>
-        <w:t xml:space="preserve">Discussion of using the data from the World Bank incorrectly</w:t>
+        <w:t xml:space="preserve">Problems with making a scatter plot at the bottom</w:t>
       </w:r>
     </w:p>
     <w:p>
@@ -3194,62 +1870,6 @@
         <w:pStyle w:val="FirstParagraph"/>
       </w:pPr>
       <w:r>
-        <w:t xml:space="preserve">This graph looks very different from the last graph with mistakes, and</w:t>
-      </w:r>
-      <w:r>
-        <w:t xml:space="preserve"> </w:t>
-      </w:r>
-      <w:r>
-        <w:t xml:space="preserve">doesn’t look significantly different from the first time I used the data</w:t>
-      </w:r>
-      <w:r>
-        <w:t xml:space="preserve"> </w:t>
-      </w:r>
-      <w:r>
-        <w:t xml:space="preserve">provided by the author.</w:t>
-      </w:r>
-    </w:p>
-    <w:p>
-      <w:pPr>
-        <w:pStyle w:val="BodyText"/>
-      </w:pPr>
-      <w:r>
-        <w:t xml:space="preserve">This time, I used the data from the World Bank incorrectly and didn’t</w:t>
-      </w:r>
-      <w:r>
-        <w:t xml:space="preserve"> </w:t>
-      </w:r>
-      <w:r>
-        <w:t xml:space="preserve">notice it at all. I intuitively thought that the graph looked different</w:t>
-      </w:r>
-      <w:r>
-        <w:t xml:space="preserve"> </w:t>
-      </w:r>
-      <w:r>
-        <w:t xml:space="preserve">only because I used the data from the World Bank. This caused me to be</w:t>
-      </w:r>
-      <w:r>
-        <w:t xml:space="preserve"> </w:t>
-      </w:r>
-      <w:r>
-        <w:t xml:space="preserve">embarrassed during my oral presentation.</w:t>
-      </w:r>
-    </w:p>
-    <w:bookmarkEnd w:id="52"/>
-    <w:bookmarkStart w:id="59" w:name="Xb68d9323a3b9937a4c9de49ade2340010fa3ec8"/>
-    <w:p>
-      <w:pPr>
-        <w:pStyle w:val="Heading2"/>
-      </w:pPr>
-      <w:r>
-        <w:t xml:space="preserve">Problems with making a scatter plot at the bottom</w:t>
-      </w:r>
-    </w:p>
-    <w:p>
-      <w:pPr>
-        <w:pStyle w:val="FirstParagraph"/>
-      </w:pPr>
-      <w:r>
         <w:t xml:space="preserve">I also tried to make the bottom plot using the data from the World Bank,</w:t>
       </w:r>
       <w:r>
@@ -3257,53 +1877,6 @@
       </w:r>
       <w:r>
         <w:t xml:space="preserve">but the problem I had was scatter plots did not appear.</w:t>
-      </w:r>
-    </w:p>
-    <w:p>
-      <w:pPr>
-        <w:pStyle w:val="BodyText"/>
-      </w:pPr>
-      <w:r>
-        <w:drawing>
-          <wp:inline>
-            <wp:extent cx="5943600" cy="5943600"/>
-            <wp:effectExtent b="0" l="0" r="0" t="0"/>
-            <wp:docPr descr="" title="" id="54" name="Picture"/>
-            <a:graphic>
-              <a:graphicData uri="http://schemas.openxmlformats.org/drawingml/2006/picture">
-                <pic:pic>
-                  <pic:nvPicPr>
-                    <pic:cNvPr descr="Replication-Project-for-the-paper-Immigration-and-Crime-An-International-Perspective_files/figure-docx/fig2-bottom-wb-selected-1.png" id="55" name="Picture"/>
-                    <pic:cNvPicPr>
-                      <a:picLocks noChangeArrowheads="1" noChangeAspect="1"/>
-                    </pic:cNvPicPr>
-                  </pic:nvPicPr>
-                  <pic:blipFill>
-                    <a:blip r:embed="rId53"/>
-                    <a:stretch>
-                      <a:fillRect/>
-                    </a:stretch>
-                  </pic:blipFill>
-                  <pic:spPr bwMode="auto">
-                    <a:xfrm>
-                      <a:off x="0" y="0"/>
-                      <a:ext cx="5943600" cy="5943600"/>
-                    </a:xfrm>
-                    <a:prstGeom prst="rect">
-                      <a:avLst/>
-                    </a:prstGeom>
-                    <a:noFill/>
-                    <a:ln w="9525">
-                      <a:noFill/>
-                      <a:headEnd/>
-                      <a:tailEnd/>
-                    </a:ln>
-                  </pic:spPr>
-                </pic:pic>
-              </a:graphicData>
-            </a:graphic>
-          </wp:inline>
-        </w:drawing>
       </w:r>
     </w:p>
     <w:p>
@@ -3487,7 +2060,7 @@
         <w:pStyle w:val="BodyText"/>
       </w:pPr>
       <w:r>
-        <w:t xml:space="preserve">The solution provided from ChatGpt is to keep only the columns I need</w:t>
+        <w:t xml:space="preserve">The solution provided from ChatGPT is to keep only the columns I need</w:t>
       </w:r>
       <w:r>
         <w:t xml:space="preserve"> </w:t>
@@ -3496,368 +2069,50 @@
         <w:t xml:space="preserve">before pivoting</w:t>
       </w:r>
     </w:p>
+    <w:bookmarkStart w:id="64" w:name="fig:S1"/>
     <w:p>
       <w:pPr>
         <w:pStyle w:val="BodyText"/>
       </w:pPr>
       <w:r>
-        <w:t xml:space="preserve">df_sc &lt;- df2 %&gt;% left_join(wb_pop, by = c(</w:t>
-      </w:r>
-      <w:r>
-        <w:t xml:space="preserve">“code”</w:t>
-      </w:r>
-      <w:r>
-        <w:t xml:space="preserve">,</w:t>
-      </w:r>
-      <w:r>
-        <w:t xml:space="preserve">“year”</w:t>
-      </w:r>
-      <w:r>
-        <w:t xml:space="preserve">)) %&gt;%</w:t>
-      </w:r>
-      <w:r>
-        <w:t xml:space="preserve"> </w:t>
-      </w:r>
-      <w:r>
-        <w:t xml:space="preserve">select(code, year, ln_migr, ln_homic, pop_total) %&gt;% # ← Throw away</w:t>
-      </w:r>
-      <w:r>
-        <w:t xml:space="preserve"> </w:t>
-      </w:r>
-      <w:r>
-        <w:t xml:space="preserve">population, homicide_rate, and migr_pop pivot_wider( names_from = year,</w:t>
-      </w:r>
-      <w:r>
-        <w:t xml:space="preserve"> </w:t>
-      </w:r>
-      <w:r>
-        <w:t xml:space="preserve">values_from = c(ln_migr, ln_homic, pop_total), names_sep =</w:t>
-      </w:r>
-      <w:r>
-        <w:t xml:space="preserve"> </w:t>
-      </w:r>
-      <w:r>
-        <w:t xml:space="preserve">“_”</w:t>
-      </w:r>
-      <w:r>
-        <w:t xml:space="preserve"> </w:t>
-      </w:r>
-      <w:r>
-        <w:t xml:space="preserve">) %&gt;%</w:t>
-      </w:r>
-      <w:r>
-        <w:t xml:space="preserve"> </w:t>
-      </w:r>
-      <w:r>
-        <w:t xml:space="preserve">mutate( dln_migr = ln_migr_2019 - ln_migr_1990, dln_homic =</w:t>
-      </w:r>
-      <w:r>
-        <w:t xml:space="preserve"> </w:t>
-      </w:r>
-      <w:r>
-        <w:t xml:space="preserve">ln_homic_2019 - ln_homic_1990 ) %&gt;% filter(!is.na(pop_total_1990))</w:t>
+        <w:rPr>
+          <w:b/>
+          <w:bCs/>
+        </w:rPr>
+        <w:t xml:space="preserve">Figure 4.</w:t>
+      </w:r>
+      <w:r>
+        <w:br/>
+      </w:r>
+      <w:r>
+        <w:rPr>
+          <w:i/>
+          <w:iCs/>
+        </w:rPr>
+        <w:t xml:space="preserve">Solution for blank scatter plot</w:t>
       </w:r>
     </w:p>
     <w:p>
       <w:pPr>
         <w:pStyle w:val="BodyText"/>
-      </w:pPr>
-      <w:r>
-        <w:t xml:space="preserve">(OpenAI, 2025)</w:t>
-      </w:r>
-    </w:p>
-    <w:p>
-      <w:pPr>
-        <w:pStyle w:val="BodyText"/>
-      </w:pPr>
-      <w:r>
-        <w:t xml:space="preserve">After correcting according to the instructions, the scattered points</w:t>
-      </w:r>
-      <w:r>
-        <w:t xml:space="preserve"> </w:t>
-      </w:r>
-      <w:r>
-        <w:t xml:space="preserve">appeared.</w:t>
-      </w:r>
-    </w:p>
-    <w:p>
-      <w:pPr>
-        <w:pStyle w:val="SourceCode"/>
-      </w:pPr>
-      <w:r>
-        <w:rPr>
-          <w:rStyle w:val="VerbatimChar"/>
-        </w:rPr>
-        <w:t xml:space="preserve">df2 rows: 110 </w:t>
-      </w:r>
-    </w:p>
-    <w:p>
-      <w:pPr>
-        <w:pStyle w:val="SourceCode"/>
-      </w:pPr>
-      <w:r>
-        <w:rPr>
-          <w:rStyle w:val="VerbatimChar"/>
-        </w:rPr>
-        <w:t xml:space="preserve"># A tibble: 6 × 9</w:t>
-      </w:r>
-      <w:r>
-        <w:br/>
-      </w:r>
-      <w:r>
-        <w:rPr>
-          <w:rStyle w:val="VerbatimChar"/>
-        </w:rPr>
-        <w:t xml:space="preserve">  country code   year population homicide_rate pop1990 migr_pop ln_migr ln_homic</w:t>
-      </w:r>
-      <w:r>
-        <w:br/>
-      </w:r>
-      <w:r>
-        <w:rPr>
-          <w:rStyle w:val="VerbatimChar"/>
-        </w:rPr>
-        <w:t xml:space="preserve">  &lt;chr&gt;   &lt;chr&gt; &lt;dbl&gt;      &lt;dbl&gt;         &lt;dbl&gt;   &lt;dbl&gt;    &lt;dbl&gt;   &lt;dbl&gt;    &lt;dbl&gt;</w:t>
-      </w:r>
-      <w:r>
-        <w:br/>
-      </w:r>
-      <w:r>
-        <w:rPr>
-          <w:rStyle w:val="VerbatimChar"/>
-        </w:rPr>
-        <w:t xml:space="preserve">1 Armenia ARM    1990      3538.          5.03   3538.   0.186    -1.68   1.62  </w:t>
-      </w:r>
-      <w:r>
-        <w:br/>
-      </w:r>
-      <w:r>
-        <w:rPr>
-          <w:rStyle w:val="VerbatimChar"/>
-        </w:rPr>
-        <w:t xml:space="preserve">2 Armenia ARM    2019      2958.          1.69   3538.   0.0643   -2.74   0.525 </w:t>
-      </w:r>
-      <w:r>
-        <w:br/>
-      </w:r>
-      <w:r>
-        <w:rPr>
-          <w:rStyle w:val="VerbatimChar"/>
-        </w:rPr>
-        <w:t xml:space="preserve">3 Austra… AUS    2019     25203.          0.89  16961.   0.300    -1.21  -0.117 </w:t>
-      </w:r>
-      <w:r>
-        <w:br/>
-      </w:r>
-      <w:r>
-        <w:rPr>
-          <w:rStyle w:val="VerbatimChar"/>
-        </w:rPr>
-        <w:t xml:space="preserve">4 Austra… AUS    1990     16961.          2.21  16961.   0.233    -1.46   0.793 </w:t>
-      </w:r>
-      <w:r>
-        <w:br/>
-      </w:r>
-      <w:r>
-        <w:rPr>
-          <w:rStyle w:val="VerbatimChar"/>
-        </w:rPr>
-        <w:t xml:space="preserve">5 Austria AUT    2019      8955.          0.97   7724.   0.199    -1.62  -0.0305</w:t>
-      </w:r>
-      <w:r>
-        <w:br/>
-      </w:r>
-      <w:r>
-        <w:rPr>
-          <w:rStyle w:val="VerbatimChar"/>
-        </w:rPr>
-        <w:t xml:space="preserve">6 Austria AUT    1990      7724.          1.15   7724.   0.103    -2.28   0.140 </w:t>
-      </w:r>
-    </w:p>
-    <w:p>
-      <w:pPr>
-        <w:pStyle w:val="SourceCode"/>
-      </w:pPr>
-      <w:r>
-        <w:rPr>
-          <w:rStyle w:val="VerbatimChar"/>
-        </w:rPr>
-        <w:t xml:space="preserve">Rows to plot: 54 </w:t>
-      </w:r>
-    </w:p>
-    <w:p>
-      <w:pPr>
-        <w:pStyle w:val="SourceCode"/>
-      </w:pPr>
-      <w:r>
-        <w:rPr>
-          <w:rStyle w:val="VerbatimChar"/>
-        </w:rPr>
-        <w:t xml:space="preserve"># A tibble: 6 × 12</w:t>
-      </w:r>
-      <w:r>
-        <w:br/>
-      </w:r>
-      <w:r>
-        <w:rPr>
-          <w:rStyle w:val="VerbatimChar"/>
-        </w:rPr>
-        <w:t xml:space="preserve">  country   code  population homicide_rate pop1990 migr_pop ln_migr_1990</w:t>
-      </w:r>
-      <w:r>
-        <w:br/>
-      </w:r>
-      <w:r>
-        <w:rPr>
-          <w:rStyle w:val="VerbatimChar"/>
-        </w:rPr>
-        <w:t xml:space="preserve">  &lt;chr&gt;     &lt;chr&gt;      &lt;dbl&gt;         &lt;dbl&gt;   &lt;dbl&gt;    &lt;dbl&gt;        &lt;dbl&gt;</w:t>
-      </w:r>
-      <w:r>
-        <w:br/>
-      </w:r>
-      <w:r>
-        <w:rPr>
-          <w:rStyle w:val="VerbatimChar"/>
-        </w:rPr>
-        <w:t xml:space="preserve">1 Armenia   ARM        3538.          5.03   3538.   0.186         -1.68</w:t>
-      </w:r>
-      <w:r>
-        <w:br/>
-      </w:r>
-      <w:r>
-        <w:rPr>
-          <w:rStyle w:val="VerbatimChar"/>
-        </w:rPr>
-        <w:t xml:space="preserve">2 Armenia   ARM        2958.          1.69   3538.   0.0643        NA   </w:t>
-      </w:r>
-      <w:r>
-        <w:br/>
-      </w:r>
-      <w:r>
-        <w:rPr>
-          <w:rStyle w:val="VerbatimChar"/>
-        </w:rPr>
-        <w:t xml:space="preserve">3 Australia AUS       25203.          0.89  16961.   0.300         NA   </w:t>
-      </w:r>
-      <w:r>
-        <w:br/>
-      </w:r>
-      <w:r>
-        <w:rPr>
-          <w:rStyle w:val="VerbatimChar"/>
-        </w:rPr>
-        <w:t xml:space="preserve">4 Australia AUS       16961.          2.21  16961.   0.233         -1.46</w:t>
-      </w:r>
-      <w:r>
-        <w:br/>
-      </w:r>
-      <w:r>
-        <w:rPr>
-          <w:rStyle w:val="VerbatimChar"/>
-        </w:rPr>
-        <w:t xml:space="preserve">5 Austria   AUT        8955.          0.97   7724.   0.199         NA   </w:t>
-      </w:r>
-      <w:r>
-        <w:br/>
-      </w:r>
-      <w:r>
-        <w:rPr>
-          <w:rStyle w:val="VerbatimChar"/>
-        </w:rPr>
-        <w:t xml:space="preserve">6 Austria   AUT        7724.          1.15   7724.   0.103         -2.28</w:t>
-      </w:r>
-      <w:r>
-        <w:br/>
-      </w:r>
-      <w:r>
-        <w:rPr>
-          <w:rStyle w:val="VerbatimChar"/>
-        </w:rPr>
-        <w:t xml:space="preserve"># ℹ 5 more variables: ln_migr_2019 &lt;dbl&gt;, ln_homic_1990 &lt;dbl&gt;,</w:t>
-      </w:r>
-      <w:r>
-        <w:br/>
-      </w:r>
-      <w:r>
-        <w:rPr>
-          <w:rStyle w:val="VerbatimChar"/>
-        </w:rPr>
-        <w:t xml:space="preserve">#   ln_homic_2019 &lt;dbl&gt;, pop_total_1990 &lt;dbl&gt;, pop_total_2019 &lt;dbl&gt;</w:t>
-      </w:r>
-    </w:p>
-    <w:p>
-      <w:pPr>
-        <w:pStyle w:val="SourceCode"/>
-      </w:pPr>
-      <w:r>
-        <w:rPr>
-          <w:rStyle w:val="VerbatimChar"/>
-        </w:rPr>
-        <w:t xml:space="preserve">Rows after pivot: 110 </w:t>
-      </w:r>
-    </w:p>
-    <w:p>
-      <w:pPr>
-        <w:pStyle w:val="SourceCode"/>
-      </w:pPr>
-      <w:r>
-        <w:rPr>
-          <w:rStyle w:val="VerbatimChar"/>
-        </w:rPr>
-        <w:t xml:space="preserve">   Min. 1st Qu.  Median    Mean 3rd Qu.    Max. </w:t>
-      </w:r>
-      <w:r>
-        <w:br/>
-      </w:r>
-      <w:r>
-        <w:rPr>
-          <w:rStyle w:val="VerbatimChar"/>
-        </w:rPr>
-        <w:t xml:space="preserve">-2.6146 -0.2811  0.2761  0.2960  0.8171  3.1155 </w:t>
-      </w:r>
-    </w:p>
-    <w:p>
-      <w:pPr>
-        <w:pStyle w:val="SourceCode"/>
-      </w:pPr>
-      <w:r>
-        <w:rPr>
-          <w:rStyle w:val="VerbatimChar"/>
-        </w:rPr>
-        <w:t xml:space="preserve">    Min.  1st Qu.   Median     Mean  3rd Qu.     Max. </w:t>
-      </w:r>
-      <w:r>
-        <w:br/>
-      </w:r>
-      <w:r>
-        <w:rPr>
-          <w:rStyle w:val="VerbatimChar"/>
-        </w:rPr>
-        <w:t xml:space="preserve">-2.27727 -0.88754 -0.59014 -0.45285 -0.04651  1.37231 </w:t>
-      </w:r>
-    </w:p>
-    <w:p>
-      <w:pPr>
-        <w:pStyle w:val="FirstParagraph"/>
       </w:pPr>
       <w:r>
         <w:drawing>
           <wp:inline>
-            <wp:extent cx="5943600" cy="5943600"/>
+            <wp:extent cx="4754880" cy="1398494"/>
             <wp:effectExtent b="0" l="0" r="0" t="0"/>
-            <wp:docPr descr="" title="" id="57" name="Picture"/>
+            <wp:docPr descr="" title="" id="49" name="Picture"/>
             <a:graphic>
               <a:graphicData uri="http://schemas.openxmlformats.org/drawingml/2006/picture">
                 <pic:pic>
                   <pic:nvPicPr>
-                    <pic:cNvPr descr="Replication-Project-for-the-paper-Immigration-and-Crime-An-International-Perspective_files/figure-docx/fig2-bottom-wb-robust-1.png" id="58" name="Picture"/>
+                    <pic:cNvPr descr="fig/S1.png" id="50" name="Picture"/>
                     <pic:cNvPicPr>
                       <a:picLocks noChangeArrowheads="1" noChangeAspect="1"/>
                     </pic:cNvPicPr>
                   </pic:nvPicPr>
                   <pic:blipFill>
-                    <a:blip r:embed="rId56"/>
+                    <a:blip r:embed="rId48"/>
                     <a:stretch>
                       <a:fillRect/>
                     </a:stretch>
@@ -3865,7 +2120,7 @@
                   <pic:spPr bwMode="auto">
                     <a:xfrm>
                       <a:off x="0" y="0"/>
-                      <a:ext cx="5943600" cy="5943600"/>
+                      <a:ext cx="4754880" cy="1398494"/>
                     </a:xfrm>
                     <a:prstGeom prst="rect">
                       <a:avLst/>
@@ -3884,9 +2139,29 @@
         </w:drawing>
       </w:r>
     </w:p>
-    <w:bookmarkEnd w:id="59"/>
-    <w:bookmarkEnd w:id="60"/>
-    <w:bookmarkStart w:id="65" w:name="conclusion-summarizing"/>
+    <w:p>
+      <w:pPr>
+        <w:pStyle w:val="BodyText"/>
+      </w:pPr>
+      <w:r>
+        <w:t xml:space="preserve">(OpenAI, 2025)</w:t>
+      </w:r>
+    </w:p>
+    <w:p>
+      <w:pPr>
+        <w:pStyle w:val="BodyText"/>
+      </w:pPr>
+      <w:r>
+        <w:t xml:space="preserve">After correcting according to the instructions, the scattered points</w:t>
+      </w:r>
+      <w:r>
+        <w:t xml:space="preserve"> </w:t>
+      </w:r>
+      <w:r>
+        <w:t xml:space="preserve">appeared.</w:t>
+      </w:r>
+    </w:p>
+    <w:bookmarkStart w:id="55" w:name="conclusion-summarizing"/>
     <w:p>
       <w:pPr>
         <w:pStyle w:val="Heading1"/>
@@ -4161,7 +2436,7 @@
         <w:t xml:space="preserve">the beginning of the semester, and I am proud of my learning process.</w:t>
       </w:r>
     </w:p>
-    <w:bookmarkStart w:id="64" w:name="fig:dhl"/>
+    <w:bookmarkStart w:id="54" w:name="fig:dhl"/>
     <w:p>
       <w:pPr>
         <w:pStyle w:val="BodyText"/>
@@ -4171,7 +2446,7 @@
           <w:b/>
           <w:bCs/>
         </w:rPr>
-        <w:t xml:space="preserve">Figure 1.</w:t>
+        <w:t xml:space="preserve">Figure 6.</w:t>
       </w:r>
       <w:r>
         <w:br/>
@@ -4193,18 +2468,18 @@
           <wp:inline>
             <wp:extent cx="4754880" cy="2760520"/>
             <wp:effectExtent b="0" l="0" r="0" t="0"/>
-            <wp:docPr descr="" title="" id="62" name="Picture"/>
+            <wp:docPr descr="" title="" id="52" name="Picture"/>
             <a:graphic>
               <a:graphicData uri="http://schemas.openxmlformats.org/drawingml/2006/picture">
                 <pic:pic>
                   <pic:nvPicPr>
-                    <pic:cNvPr descr="fig/dhl.png" id="63" name="Picture"/>
+                    <pic:cNvPr descr="fig/dhl.png" id="53" name="Picture"/>
                     <pic:cNvPicPr>
                       <a:picLocks noChangeArrowheads="1" noChangeAspect="1"/>
                     </pic:cNvPicPr>
                   </pic:nvPicPr>
                   <pic:blipFill>
-                    <a:blip r:embed="rId61"/>
+                    <a:blip r:embed="rId51"/>
                     <a:stretch>
                       <a:fillRect/>
                     </a:stretch>
@@ -4231,9 +2506,9 @@
         </w:drawing>
       </w:r>
     </w:p>
-    <w:bookmarkEnd w:id="64"/>
-    <w:bookmarkEnd w:id="65"/>
-    <w:bookmarkStart w:id="66" w:name="limitations-and-future-directions"/>
+    <w:bookmarkEnd w:id="54"/>
+    <w:bookmarkEnd w:id="55"/>
+    <w:bookmarkStart w:id="56" w:name="limitations-and-future-directions"/>
     <w:p>
       <w:pPr>
         <w:pStyle w:val="Heading1"/>
@@ -4330,8 +2605,8 @@
         <w:t xml:space="preserve">in a certain country.</w:t>
       </w:r>
     </w:p>
-    <w:bookmarkEnd w:id="66"/>
-    <w:bookmarkStart w:id="72" w:name="references"/>
+    <w:bookmarkEnd w:id="56"/>
+    <w:bookmarkStart w:id="62" w:name="references"/>
     <w:p>
       <w:pPr>
         <w:pStyle w:val="Heading1"/>
@@ -4340,8 +2615,8 @@
         <w:t xml:space="preserve">References</w:t>
       </w:r>
     </w:p>
-    <w:bookmarkStart w:id="71" w:name="refs"/>
-    <w:bookmarkStart w:id="68" w:name="ref-bouter2021a"/>
+    <w:bookmarkStart w:id="61" w:name="refs"/>
+    <w:bookmarkStart w:id="58" w:name="ref-bouter2021a"/>
     <w:p>
       <w:pPr>
         <w:pStyle w:val="Bibliography"/>
@@ -4378,7 +2653,7 @@
       <w:r>
         <w:t xml:space="preserve"> </w:t>
       </w:r>
-      <w:hyperlink r:id="rId67">
+      <w:hyperlink r:id="rId57">
         <w:r>
           <w:rPr>
             <w:rStyle w:val="Hyperlink"/>
@@ -4387,8 +2662,8 @@
         </w:r>
       </w:hyperlink>
     </w:p>
-    <w:bookmarkEnd w:id="68"/>
-    <w:bookmarkStart w:id="70" w:name="ref-marie2024"/>
+    <w:bookmarkEnd w:id="58"/>
+    <w:bookmarkStart w:id="60" w:name="ref-marie2024"/>
     <w:p>
       <w:pPr>
         <w:pStyle w:val="Bibliography"/>
@@ -4425,7 +2700,7 @@
       <w:r>
         <w:t xml:space="preserve"> </w:t>
       </w:r>
-      <w:hyperlink r:id="rId69">
+      <w:hyperlink r:id="rId59">
         <w:r>
           <w:rPr>
             <w:rStyle w:val="Hyperlink"/>
@@ -4434,8 +2709,8 @@
         </w:r>
       </w:hyperlink>
     </w:p>
-    <w:bookmarkEnd w:id="70"/>
-    <w:bookmarkEnd w:id="71"/>
+    <w:bookmarkEnd w:id="60"/>
+    <w:bookmarkEnd w:id="61"/>
     <w:p>
       <w:pPr>
         <w:pStyle w:val="BodyText"/>
@@ -4450,12 +2725,7 @@
         <w:t xml:space="preserve">https://chat.openai.com/chat</w:t>
       </w:r>
     </w:p>
-    <w:p>
-      <w:r>
-        <w:br w:type="page"/>
-      </w:r>
-    </w:p>
-    <w:bookmarkEnd w:id="72"/>
+    <w:bookmarkEnd w:id="62"/>
     <w:p>
       <w:pPr>
         <w:pStyle w:val="Heading1"/>
@@ -4464,12 +2734,7 @@
         <w:t xml:space="preserve">Appendix</w:t>
       </w:r>
     </w:p>
-    <w:p>
-      <w:r>
-        <w:br w:type="page"/>
-      </w:r>
-    </w:p>
-    <w:bookmarkStart w:id="73" w:name="apx-a"/>
+    <w:bookmarkStart w:id="63" w:name="apx-a"/>
     <w:p>
       <w:pPr>
         <w:pStyle w:val="Heading1"/>
@@ -4478,7 +2743,13 @@
         <w:t xml:space="preserve">Appendix</w:t>
       </w:r>
     </w:p>
-    <w:bookmarkEnd w:id="73"/>
+    <w:bookmarkEnd w:id="63"/>
+    <w:bookmarkEnd w:id="64"/>
+    <w:bookmarkEnd w:id="65"/>
+    <w:bookmarkEnd w:id="66"/>
+    <w:bookmarkEnd w:id="67"/>
+    <w:bookmarkEnd w:id="68"/>
+    <w:bookmarkEnd w:id="69"/>
     <w:sectPr>
       <w:headerReference r:id="rId9" w:type="even"/>
       <w:headerReference r:id="rId11" w:type="default"/>

</xml_diff>